<commit_message>
Product and Category Management
Working on the product and category management.
</commit_message>
<xml_diff>
--- a/Site_specs_OnlyHuman_developer_copy.docx
+++ b/Site_specs_OnlyHuman_developer_copy.docx
@@ -1,6 +1,6 @@
 
 <file path=word/document.xml><?xml version="1.0" encoding="utf-8"?>
-<w:document xmlns:wpc="http://schemas.microsoft.com/office/word/2010/wordprocessingCanvas" xmlns:mc="http://schemas.openxmlformats.org/markup-compatibility/2006" xmlns:o="urn:schemas-microsoft-com:office:office" xmlns:r="http://schemas.openxmlformats.org/officeDocument/2006/relationships" xmlns:m="http://schemas.openxmlformats.org/officeDocument/2006/math" xmlns:v="urn:schemas-microsoft-com:vml" xmlns:wp14="http://schemas.microsoft.com/office/word/2010/wordprocessingDrawing" xmlns:wp="http://schemas.openxmlformats.org/drawingml/2006/wordprocessingDrawing" xmlns:w10="urn:schemas-microsoft-com:office:word" xmlns:w="http://schemas.openxmlformats.org/wordprocessingml/2006/main" xmlns:w14="http://schemas.microsoft.com/office/word/2010/wordml" xmlns:w15="http://schemas.microsoft.com/office/word/2012/wordml" xmlns:wpg="http://schemas.microsoft.com/office/word/2010/wordprocessingGroup" xmlns:wpi="http://schemas.microsoft.com/office/word/2010/wordprocessingInk" xmlns:wne="http://schemas.microsoft.com/office/word/2006/wordml" xmlns:wps="http://schemas.microsoft.com/office/word/2010/wordprocessingShape" mc:Ignorable="w14 w15 wp14">
+<w:document xmlns:ve="http://schemas.openxmlformats.org/markup-compatibility/2006" xmlns:o="urn:schemas-microsoft-com:office:office" xmlns:r="http://schemas.openxmlformats.org/officeDocument/2006/relationships" xmlns:m="http://schemas.openxmlformats.org/officeDocument/2006/math" xmlns:v="urn:schemas-microsoft-com:vml" xmlns:wp="http://schemas.openxmlformats.org/drawingml/2006/wordprocessingDrawing" xmlns:w10="urn:schemas-microsoft-com:office:word" xmlns:w="http://schemas.openxmlformats.org/wordprocessingml/2006/main" xmlns:wne="http://schemas.microsoft.com/office/word/2006/wordml">
   <w:body>
     <w:p>
       <w:pPr>
@@ -41,7 +41,7 @@
           <w:noProof/>
         </w:rPr>
         <w:drawing>
-          <wp:anchor distT="0" distB="0" distL="114300" distR="114300" simplePos="0" relativeHeight="251658240" behindDoc="0" locked="0" layoutInCell="1" allowOverlap="1" wp14:editId="69B99DBC">
+          <wp:anchor distT="0" distB="0" distL="114300" distR="114300" simplePos="0" relativeHeight="251658240" behindDoc="0" locked="0" layoutInCell="1" allowOverlap="1">
             <wp:simplePos x="0" y="0"/>
             <wp:positionH relativeFrom="margin">
               <wp:posOffset>1612900</wp:posOffset>
@@ -69,7 +69,7 @@
                     <a:blip r:embed="rId8">
                       <a:extLst>
                         <a:ext uri="{28A0092B-C50C-407E-A947-70E740481C1C}">
-                          <a14:useLocalDpi xmlns:a14="http://schemas.microsoft.com/office/drawing/2010/main" val="0"/>
+                          <a14:useLocalDpi xmlns:a14="http://schemas.microsoft.com/office/drawing/2010/main" xmlns:wps="http://schemas.microsoft.com/office/word/2010/wordprocessingShape" xmlns:wpi="http://schemas.microsoft.com/office/word/2010/wordprocessingInk" xmlns:wpg="http://schemas.microsoft.com/office/word/2010/wordprocessingGroup" xmlns:w15="http://schemas.microsoft.com/office/word/2012/wordml" xmlns:w14="http://schemas.microsoft.com/office/word/2010/wordml" xmlns:w="http://schemas.openxmlformats.org/wordprocessingml/2006/main" xmlns:w10="urn:schemas-microsoft-com:office:word" xmlns:wp14="http://schemas.microsoft.com/office/word/2010/wordprocessingDrawing" xmlns:v="urn:schemas-microsoft-com:vml" xmlns:o="urn:schemas-microsoft-com:office:office" xmlns:mc="http://schemas.openxmlformats.org/markup-compatibility/2006" xmlns:wpc="http://schemas.microsoft.com/office/word/2010/wordprocessingCanvas" xmlns="" val="0"/>
                         </a:ext>
                       </a:extLst>
                     </a:blip>
@@ -94,12 +94,6 @@
                 </pic:pic>
               </a:graphicData>
             </a:graphic>
-            <wp14:sizeRelH relativeFrom="page">
-              <wp14:pctWidth>0</wp14:pctWidth>
-            </wp14:sizeRelH>
-            <wp14:sizeRelV relativeFrom="page">
-              <wp14:pctHeight>0</wp14:pctHeight>
-            </wp14:sizeRelV>
           </wp:anchor>
         </w:drawing>
       </w:r>
@@ -108,10 +102,10 @@
       <w:tblPr>
         <w:tblW w:w="5000" w:type="pct"/>
         <w:jc w:val="center"/>
-        <w:tblLook w:val="04A0" w:firstRow="1" w:lastRow="0" w:firstColumn="1" w:lastColumn="0" w:noHBand="0" w:noVBand="1"/>
+        <w:tblLook w:val="04A0"/>
       </w:tblPr>
       <w:tblGrid>
-        <w:gridCol w:w="8640"/>
+        <w:gridCol w:w="8856"/>
       </w:tblGrid>
       <w:tr>
         <w:trPr>
@@ -457,6 +451,14 @@
           <w:sz w:val="36"/>
         </w:rPr>
       </w:pPr>
+    </w:p>
+    <w:p>
+      <w:pPr>
+        <w:rPr>
+          <w:b/>
+          <w:sz w:val="36"/>
+        </w:rPr>
+      </w:pPr>
       <w:r>
         <w:rPr>
           <w:b/>
@@ -593,12 +595,6 @@
           <w:b/>
         </w:rPr>
       </w:pPr>
-      <w:r>
-        <w:rPr>
-          <w:b/>
-        </w:rPr>
-        <w:t xml:space="preserve"> </w:t>
-      </w:r>
     </w:p>
     <w:p>
       <w:pPr>
@@ -1039,15 +1035,6 @@
           <w:sz w:val="20"/>
           <w:szCs w:val="18"/>
         </w:rPr>
-        <w:t xml:space="preserve"> </w:t>
-      </w:r>
-      <w:r>
-        <w:rPr>
-          <w:rFonts w:ascii="Tahoma" w:hAnsi="Tahoma" w:cs="Tahoma"/>
-          <w:color w:val="363636"/>
-          <w:sz w:val="20"/>
-          <w:szCs w:val="18"/>
-        </w:rPr>
         <w:t>The founders of Only Human are former athletes who understand that most of us need a competitive edge to be the best at what we do. That’s why they developed an advanced line of sports apparel capable of keeping muscles warm, preventing injury and maintaining flexibility…whether you’re running for recreation or going for gold.</w:t>
       </w:r>
     </w:p>
@@ -2117,6 +2104,7 @@
           <w:sz w:val="20"/>
           <w:szCs w:val="18"/>
         </w:rPr>
+        <w:lastRenderedPageBreak/>
         <w:t>Product Attributes (Colors, Material, Washing Instructions,</w:t>
       </w:r>
       <w:r>
@@ -2159,7 +2147,6 @@
           <w:sz w:val="20"/>
           <w:szCs w:val="18"/>
         </w:rPr>
-        <w:lastRenderedPageBreak/>
         <w:t>Product Price</w:t>
       </w:r>
     </w:p>
@@ -2371,15 +2358,6 @@
         </w:rPr>
         <w:t>?</w:t>
       </w:r>
-      <w:r>
-        <w:rPr>
-          <w:rFonts w:ascii="Tahoma" w:hAnsi="Tahoma" w:cs="Tahoma"/>
-          <w:color w:val="0070C0"/>
-          <w:sz w:val="20"/>
-          <w:szCs w:val="18"/>
-        </w:rPr>
-        <w:t xml:space="preserve"> </w:t>
-      </w:r>
     </w:p>
     <w:p>
       <w:pPr>
@@ -2812,15 +2790,6 @@
       <w:r>
         <w:rPr>
           <w:rFonts w:ascii="Tahoma" w:hAnsi="Tahoma" w:cs="Tahoma"/>
-          <w:color w:val="363636"/>
-          <w:sz w:val="20"/>
-          <w:szCs w:val="18"/>
-        </w:rPr>
-        <w:t xml:space="preserve"> </w:t>
-      </w:r>
-      <w:r>
-        <w:rPr>
-          <w:rFonts w:ascii="Tahoma" w:hAnsi="Tahoma" w:cs="Tahoma"/>
           <w:b/>
           <w:color w:val="363636"/>
           <w:sz w:val="20"/>
@@ -2860,6 +2829,7 @@
           <w:sz w:val="20"/>
           <w:szCs w:val="18"/>
         </w:rPr>
+        <w:lastRenderedPageBreak/>
         <w:t>Tell a Friend</w:t>
       </w:r>
       <w:r>
@@ -2890,7 +2860,6 @@
           <w:sz w:val="20"/>
           <w:szCs w:val="18"/>
         </w:rPr>
-        <w:lastRenderedPageBreak/>
         <w:t>This section will allow site visitors to inform their friends about the Site. All they have to do is enter their Name and email ID along with Friends Email and name and an Email will be sent to the friends email ID.</w:t>
       </w:r>
     </w:p>
@@ -3146,7 +3115,7 @@
           <w:szCs w:val="18"/>
         </w:rPr>
         <w:drawing>
-          <wp:inline distT="0" distB="0" distL="0" distR="0" wp14:anchorId="63778037" wp14:editId="7A7E9BA3">
+          <wp:inline distT="0" distB="0" distL="0" distR="0">
             <wp:extent cx="2959460" cy="1866900"/>
             <wp:effectExtent l="0" t="0" r="0" b="0"/>
             <wp:docPr id="3" name="Picture 3"/>
@@ -3164,7 +3133,7 @@
                     <a:blip r:embed="rId9">
                       <a:extLst>
                         <a:ext uri="{28A0092B-C50C-407E-A947-70E740481C1C}">
-                          <a14:useLocalDpi xmlns:a14="http://schemas.microsoft.com/office/drawing/2010/main" val="0"/>
+                          <a14:useLocalDpi xmlns:a14="http://schemas.microsoft.com/office/drawing/2010/main" xmlns:wps="http://schemas.microsoft.com/office/word/2010/wordprocessingShape" xmlns:wpi="http://schemas.microsoft.com/office/word/2010/wordprocessingInk" xmlns:wpg="http://schemas.microsoft.com/office/word/2010/wordprocessingGroup" xmlns:w15="http://schemas.microsoft.com/office/word/2012/wordml" xmlns:w14="http://schemas.microsoft.com/office/word/2010/wordml" xmlns:w="http://schemas.openxmlformats.org/wordprocessingml/2006/main" xmlns:w10="urn:schemas-microsoft-com:office:word" xmlns:wp14="http://schemas.microsoft.com/office/word/2010/wordprocessingDrawing" xmlns:v="urn:schemas-microsoft-com:vml" xmlns:o="urn:schemas-microsoft-com:office:office" xmlns:mc="http://schemas.openxmlformats.org/markup-compatibility/2006" xmlns:wpc="http://schemas.microsoft.com/office/word/2010/wordprocessingCanvas" xmlns="" val="0"/>
                         </a:ext>
                       </a:extLst>
                     </a:blip>
@@ -3433,16 +3402,6 @@
         </w:rPr>
         <w:t>User Manager:</w:t>
       </w:r>
-      <w:r>
-        <w:rPr>
-          <w:rFonts w:ascii="Tahoma" w:hAnsi="Tahoma" w:cs="Tahoma"/>
-          <w:b/>
-          <w:color w:val="363636"/>
-          <w:sz w:val="20"/>
-          <w:szCs w:val="18"/>
-        </w:rPr>
-        <w:t xml:space="preserve"> </w:t>
-      </w:r>
     </w:p>
     <w:p>
       <w:pPr>
@@ -3483,7 +3442,17 @@
           <w:sz w:val="20"/>
           <w:szCs w:val="18"/>
         </w:rPr>
-        <w:t xml:space="preserve">The page will show a list of all users present on the site in a list format. The latest users will be display at the top and earliest users would be displayed last. The page will also allow admin to sort the list on User’s first, last name and email ID. When admin clicks on a name, the details of the users will be visible and admin can also edit the same. </w:t>
+        <w:t xml:space="preserve">The page will show a list of all users present on the site in a list format. The latest users will be display at the top and earliest users would be displayed last. The page will also allow admin to sort the list on User’s first, last name and email ID. When admin clicks on </w:t>
+      </w:r>
+      <w:r>
+        <w:rPr>
+          <w:rFonts w:ascii="Tahoma" w:hAnsi="Tahoma" w:cs="Tahoma"/>
+          <w:color w:val="363636"/>
+          <w:sz w:val="20"/>
+          <w:szCs w:val="18"/>
+        </w:rPr>
+        <w:lastRenderedPageBreak/>
+        <w:t xml:space="preserve">a name, the details of the users will be visible and admin can also edit the same. </w:t>
       </w:r>
       <w:r>
         <w:rPr>
@@ -3494,15 +3463,6 @@
         </w:rPr>
         <w:t>The user’s details page will also display the bookings done by that user.</w:t>
       </w:r>
-      <w:r>
-        <w:rPr>
-          <w:rFonts w:ascii="Tahoma" w:hAnsi="Tahoma" w:cs="Tahoma"/>
-          <w:color w:val="363636"/>
-          <w:sz w:val="20"/>
-          <w:szCs w:val="18"/>
-        </w:rPr>
-        <w:t xml:space="preserve"> </w:t>
-      </w:r>
     </w:p>
     <w:p>
       <w:pPr>
@@ -3533,18 +3493,745 @@
           <w:sz w:val="20"/>
           <w:szCs w:val="18"/>
         </w:rPr>
+        <w:t>Manage Categories</w:t>
+      </w:r>
+      <w:r>
+        <w:rPr>
+          <w:rFonts w:ascii="Tahoma" w:hAnsi="Tahoma" w:cs="Tahoma"/>
+          <w:b/>
+          <w:color w:val="363636"/>
+          <w:sz w:val="20"/>
+          <w:szCs w:val="18"/>
+        </w:rPr>
+        <w:t>:</w:t>
+      </w:r>
+    </w:p>
+    <w:p>
+      <w:pPr>
+        <w:ind w:left="720"/>
+        <w:rPr>
+          <w:rFonts w:ascii="Tahoma" w:hAnsi="Tahoma" w:cs="Tahoma"/>
+          <w:color w:val="363636"/>
+          <w:sz w:val="20"/>
+          <w:szCs w:val="18"/>
+        </w:rPr>
+      </w:pPr>
+      <w:r>
+        <w:rPr>
+          <w:rFonts w:ascii="Tahoma" w:hAnsi="Tahoma" w:cs="Tahoma"/>
+          <w:color w:val="363636"/>
+          <w:sz w:val="20"/>
+          <w:szCs w:val="18"/>
+        </w:rPr>
+        <w:t>This section will allow Admin to manage the categories displayed on the client side. Admin can add, edit and delete categories. Each category will have the following information:</w:t>
+      </w:r>
+    </w:p>
+    <w:p>
+      <w:pPr>
+        <w:ind w:left="720"/>
+        <w:rPr>
+          <w:rFonts w:ascii="Tahoma" w:hAnsi="Tahoma" w:cs="Tahoma"/>
+          <w:color w:val="363636"/>
+          <w:sz w:val="20"/>
+          <w:szCs w:val="18"/>
+        </w:rPr>
+      </w:pPr>
+      <w:r>
+        <w:rPr>
+          <w:rFonts w:ascii="Tahoma" w:hAnsi="Tahoma" w:cs="Tahoma"/>
+          <w:color w:val="363636"/>
+          <w:sz w:val="20"/>
+          <w:szCs w:val="18"/>
+        </w:rPr>
+        <w:t>Name, Description, and image.</w:t>
+      </w:r>
+    </w:p>
+    <w:p>
+      <w:pPr>
+        <w:ind w:left="720"/>
+        <w:rPr>
+          <w:rFonts w:ascii="Tahoma" w:hAnsi="Tahoma" w:cs="Tahoma"/>
+          <w:color w:val="363636"/>
+          <w:sz w:val="20"/>
+          <w:szCs w:val="18"/>
+        </w:rPr>
+      </w:pPr>
+      <w:r>
+        <w:rPr>
+          <w:rFonts w:ascii="Tahoma" w:hAnsi="Tahoma" w:cs="Tahoma"/>
+          <w:color w:val="363636"/>
+          <w:sz w:val="20"/>
+          <w:szCs w:val="18"/>
+        </w:rPr>
+        <w:t>Admin can also add SEO related information for each category from here like TITLE, Keywords and Description. If no Meta information is provided, the script will use the default Tags.</w:t>
+      </w:r>
+    </w:p>
+    <w:p>
+      <w:pPr>
+        <w:ind w:left="720"/>
+        <w:rPr>
+          <w:rFonts w:ascii="Tahoma" w:hAnsi="Tahoma" w:cs="Tahoma"/>
+          <w:color w:val="363636"/>
+          <w:sz w:val="20"/>
+          <w:szCs w:val="18"/>
+        </w:rPr>
+      </w:pPr>
+      <w:r>
+        <w:rPr>
+          <w:rFonts w:ascii="Tahoma" w:hAnsi="Tahoma" w:cs="Tahoma"/>
+          <w:color w:val="363636"/>
+          <w:sz w:val="20"/>
+          <w:szCs w:val="18"/>
+        </w:rPr>
+        <w:t>Admin can set a particular category as active or inactive from this section. Only Active categories will be displayed on the client side.</w:t>
+      </w:r>
+    </w:p>
+    <w:p>
+      <w:pPr>
+        <w:ind w:left="720"/>
+        <w:rPr>
+          <w:rFonts w:ascii="Tahoma" w:hAnsi="Tahoma" w:cs="Tahoma"/>
+          <w:color w:val="363636"/>
+          <w:sz w:val="20"/>
+          <w:szCs w:val="18"/>
+        </w:rPr>
+      </w:pPr>
+    </w:p>
+    <w:p>
+      <w:pPr>
+        <w:rPr>
+          <w:rFonts w:ascii="Tahoma" w:hAnsi="Tahoma" w:cs="Tahoma"/>
+          <w:b/>
+          <w:color w:val="363636"/>
+          <w:sz w:val="20"/>
+          <w:szCs w:val="18"/>
+        </w:rPr>
+      </w:pPr>
+      <w:r>
+        <w:rPr>
+          <w:rFonts w:ascii="Tahoma" w:hAnsi="Tahoma" w:cs="Tahoma"/>
+          <w:b/>
+          <w:color w:val="363636"/>
+          <w:sz w:val="20"/>
+          <w:szCs w:val="18"/>
+        </w:rPr>
+        <w:t>Manage Products</w:t>
+      </w:r>
+      <w:r>
+        <w:rPr>
+          <w:rFonts w:ascii="Tahoma" w:hAnsi="Tahoma" w:cs="Tahoma"/>
+          <w:b/>
+          <w:color w:val="363636"/>
+          <w:sz w:val="20"/>
+          <w:szCs w:val="18"/>
+        </w:rPr>
+        <w:t>:</w:t>
+      </w:r>
+    </w:p>
+    <w:p>
+      <w:pPr>
+        <w:ind w:left="720"/>
+        <w:rPr>
+          <w:rFonts w:ascii="Tahoma" w:hAnsi="Tahoma" w:cs="Tahoma"/>
+          <w:color w:val="363636"/>
+          <w:sz w:val="20"/>
+          <w:szCs w:val="18"/>
+        </w:rPr>
+      </w:pPr>
+      <w:r>
+        <w:rPr>
+          <w:rFonts w:ascii="Tahoma" w:hAnsi="Tahoma" w:cs="Tahoma"/>
+          <w:color w:val="363636"/>
+          <w:sz w:val="20"/>
+          <w:szCs w:val="18"/>
+        </w:rPr>
+        <w:t>This section will allow admin to manage the products on the website. Admin can Add, Edit and delete products from this section. Each product on the website will have the following information:</w:t>
+      </w:r>
+    </w:p>
+    <w:p>
+      <w:pPr>
+        <w:ind w:left="720"/>
+        <w:rPr>
+          <w:rFonts w:ascii="Tahoma" w:hAnsi="Tahoma" w:cs="Tahoma"/>
+          <w:color w:val="363636"/>
+          <w:sz w:val="20"/>
+          <w:szCs w:val="18"/>
+        </w:rPr>
+      </w:pPr>
+      <w:r>
+        <w:rPr>
+          <w:rFonts w:ascii="Tahoma" w:hAnsi="Tahoma" w:cs="Tahoma"/>
+          <w:color w:val="363636"/>
+          <w:sz w:val="20"/>
+          <w:szCs w:val="18"/>
+        </w:rPr>
+        <w:t>Product images</w:t>
+      </w:r>
+    </w:p>
+    <w:p>
+      <w:pPr>
+        <w:ind w:left="720"/>
+        <w:rPr>
+          <w:rFonts w:ascii="Tahoma" w:hAnsi="Tahoma" w:cs="Tahoma"/>
+          <w:color w:val="363636"/>
+          <w:sz w:val="20"/>
+          <w:szCs w:val="18"/>
+        </w:rPr>
+      </w:pPr>
+      <w:r>
+        <w:rPr>
+          <w:rFonts w:ascii="Tahoma" w:hAnsi="Tahoma" w:cs="Tahoma"/>
+          <w:color w:val="363636"/>
+          <w:sz w:val="20"/>
+          <w:szCs w:val="18"/>
+        </w:rPr>
+        <w:t>Product Name</w:t>
+      </w:r>
+    </w:p>
+    <w:p>
+      <w:pPr>
+        <w:ind w:left="720"/>
+        <w:rPr>
+          <w:rFonts w:ascii="Tahoma" w:hAnsi="Tahoma" w:cs="Tahoma"/>
+          <w:color w:val="363636"/>
+          <w:sz w:val="20"/>
+          <w:szCs w:val="18"/>
+        </w:rPr>
+      </w:pPr>
+      <w:r>
+        <w:rPr>
+          <w:rFonts w:ascii="Tahoma" w:hAnsi="Tahoma" w:cs="Tahoma"/>
+          <w:color w:val="363636"/>
+          <w:sz w:val="20"/>
+          <w:szCs w:val="18"/>
+        </w:rPr>
+        <w:t>Product Description</w:t>
+      </w:r>
+    </w:p>
+    <w:p>
+      <w:pPr>
+        <w:ind w:left="720"/>
+        <w:rPr>
+          <w:rFonts w:ascii="Tahoma" w:hAnsi="Tahoma" w:cs="Tahoma"/>
+          <w:color w:val="363636"/>
+          <w:sz w:val="20"/>
+          <w:szCs w:val="18"/>
+        </w:rPr>
+      </w:pPr>
+      <w:r>
+        <w:rPr>
+          <w:rFonts w:ascii="Tahoma" w:hAnsi="Tahoma" w:cs="Tahoma"/>
+          <w:color w:val="363636"/>
+          <w:sz w:val="20"/>
+          <w:szCs w:val="18"/>
+        </w:rPr>
+        <w:t>Product Colors</w:t>
+      </w:r>
+      <w:r>
+        <w:rPr>
+          <w:rFonts w:ascii="Tahoma" w:hAnsi="Tahoma" w:cs="Tahoma"/>
+          <w:color w:val="363636"/>
+          <w:sz w:val="20"/>
+          <w:szCs w:val="18"/>
+        </w:rPr>
+        <w:t xml:space="preserve"> (Check boxes will be provided to select all available colors.)</w:t>
+      </w:r>
+    </w:p>
+    <w:p>
+      <w:pPr>
+        <w:ind w:left="720"/>
+        <w:rPr>
+          <w:rFonts w:ascii="Tahoma" w:hAnsi="Tahoma" w:cs="Tahoma"/>
+          <w:color w:val="363636"/>
+          <w:sz w:val="20"/>
+          <w:szCs w:val="18"/>
+        </w:rPr>
+      </w:pPr>
+      <w:r>
+        <w:rPr>
+          <w:rFonts w:ascii="Tahoma" w:hAnsi="Tahoma" w:cs="Tahoma"/>
+          <w:color w:val="363636"/>
+          <w:sz w:val="20"/>
+          <w:szCs w:val="18"/>
+        </w:rPr>
+        <w:t xml:space="preserve">Product </w:t>
+      </w:r>
+      <w:r>
+        <w:rPr>
+          <w:rFonts w:ascii="Tahoma" w:hAnsi="Tahoma" w:cs="Tahoma"/>
+          <w:color w:val="363636"/>
+          <w:sz w:val="20"/>
+          <w:szCs w:val="18"/>
+        </w:rPr>
+        <w:t>Material</w:t>
+      </w:r>
+      <w:r>
+        <w:rPr>
+          <w:rFonts w:ascii="Tahoma" w:hAnsi="Tahoma" w:cs="Tahoma"/>
+          <w:color w:val="363636"/>
+          <w:sz w:val="20"/>
+          <w:szCs w:val="18"/>
+        </w:rPr>
+        <w:t xml:space="preserve"> (Text box with Auto populate facility.)</w:t>
+      </w:r>
+    </w:p>
+    <w:p>
+      <w:pPr>
+        <w:ind w:left="720"/>
+        <w:rPr>
+          <w:rFonts w:ascii="Tahoma" w:hAnsi="Tahoma" w:cs="Tahoma"/>
+          <w:color w:val="363636"/>
+          <w:sz w:val="20"/>
+          <w:szCs w:val="18"/>
+        </w:rPr>
+      </w:pPr>
+      <w:r>
+        <w:rPr>
+          <w:rFonts w:ascii="Tahoma" w:hAnsi="Tahoma" w:cs="Tahoma"/>
+          <w:color w:val="363636"/>
+          <w:sz w:val="20"/>
+          <w:szCs w:val="18"/>
+        </w:rPr>
+        <w:t xml:space="preserve">Product </w:t>
+      </w:r>
+      <w:r>
+        <w:rPr>
+          <w:rFonts w:ascii="Tahoma" w:hAnsi="Tahoma" w:cs="Tahoma"/>
+          <w:color w:val="363636"/>
+          <w:sz w:val="20"/>
+          <w:szCs w:val="18"/>
+        </w:rPr>
+        <w:t>Washing Instructions</w:t>
+      </w:r>
+    </w:p>
+    <w:p>
+      <w:pPr>
+        <w:ind w:left="720"/>
+        <w:rPr>
+          <w:rFonts w:ascii="Tahoma" w:hAnsi="Tahoma" w:cs="Tahoma"/>
+          <w:color w:val="363636"/>
+          <w:sz w:val="20"/>
+          <w:szCs w:val="18"/>
+        </w:rPr>
+      </w:pPr>
+      <w:r>
+        <w:rPr>
+          <w:rFonts w:ascii="Tahoma" w:hAnsi="Tahoma" w:cs="Tahoma"/>
+          <w:color w:val="363636"/>
+          <w:sz w:val="20"/>
+          <w:szCs w:val="18"/>
+        </w:rPr>
+        <w:t xml:space="preserve">Product </w:t>
+      </w:r>
+      <w:r>
+        <w:rPr>
+          <w:rFonts w:ascii="Tahoma" w:hAnsi="Tahoma" w:cs="Tahoma"/>
+          <w:color w:val="363636"/>
+          <w:sz w:val="20"/>
+          <w:szCs w:val="18"/>
+        </w:rPr>
+        <w:t>Size</w:t>
+      </w:r>
+      <w:r>
+        <w:rPr>
+          <w:rFonts w:ascii="Tahoma" w:hAnsi="Tahoma" w:cs="Tahoma"/>
+          <w:color w:val="363636"/>
+          <w:sz w:val="20"/>
+          <w:szCs w:val="18"/>
+        </w:rPr>
+        <w:t>s (Check boxes will be provided to select all available sizes.)</w:t>
+      </w:r>
+    </w:p>
+    <w:p>
+      <w:pPr>
+        <w:ind w:left="720"/>
+        <w:rPr>
+          <w:rFonts w:ascii="Tahoma" w:hAnsi="Tahoma" w:cs="Tahoma"/>
+          <w:color w:val="363636"/>
+          <w:sz w:val="20"/>
+          <w:szCs w:val="18"/>
+        </w:rPr>
+      </w:pPr>
+      <w:r>
+        <w:rPr>
+          <w:rFonts w:ascii="Tahoma" w:hAnsi="Tahoma" w:cs="Tahoma"/>
+          <w:color w:val="363636"/>
+          <w:sz w:val="20"/>
+          <w:szCs w:val="18"/>
+        </w:rPr>
+        <w:t>Product Price</w:t>
+      </w:r>
+    </w:p>
+    <w:p>
+      <w:pPr>
+        <w:ind w:left="720"/>
+        <w:rPr>
+          <w:rFonts w:ascii="Tahoma" w:hAnsi="Tahoma" w:cs="Tahoma"/>
+          <w:color w:val="363636"/>
+          <w:sz w:val="20"/>
+          <w:szCs w:val="18"/>
+        </w:rPr>
+      </w:pPr>
+      <w:r>
+        <w:rPr>
+          <w:rFonts w:ascii="Tahoma" w:hAnsi="Tahoma" w:cs="Tahoma"/>
+          <w:color w:val="363636"/>
+          <w:sz w:val="20"/>
+          <w:szCs w:val="18"/>
+        </w:rPr>
+        <w:t xml:space="preserve">Admin can also add SEO related information for each product from here like TITLE, Keywords and Description. If no Meta information is provided, the script will use the default Tags. </w:t>
+      </w:r>
+    </w:p>
+    <w:p>
+      <w:pPr>
+        <w:ind w:left="720"/>
+        <w:rPr>
+          <w:rFonts w:ascii="Tahoma" w:hAnsi="Tahoma" w:cs="Tahoma"/>
+          <w:color w:val="363636"/>
+          <w:sz w:val="20"/>
+          <w:szCs w:val="18"/>
+        </w:rPr>
+      </w:pPr>
+      <w:r>
+        <w:rPr>
+          <w:rFonts w:ascii="Tahoma" w:hAnsi="Tahoma" w:cs="Tahoma"/>
+          <w:color w:val="363636"/>
+          <w:sz w:val="20"/>
+          <w:szCs w:val="18"/>
+        </w:rPr>
+        <w:t>Admin can set a particular Product as active or inactive from this section. Only Active products will be displayed on the client side.</w:t>
+      </w:r>
+    </w:p>
+    <w:p>
+      <w:pPr>
+        <w:rPr>
+          <w:rFonts w:ascii="Tahoma" w:hAnsi="Tahoma" w:cs="Tahoma"/>
+          <w:color w:val="363636"/>
+          <w:sz w:val="20"/>
+          <w:szCs w:val="18"/>
+        </w:rPr>
+      </w:pPr>
+    </w:p>
+    <w:p>
+      <w:pPr>
+        <w:rPr>
+          <w:rFonts w:ascii="Tahoma" w:hAnsi="Tahoma" w:cs="Tahoma"/>
+          <w:b/>
+          <w:color w:val="363636"/>
+          <w:sz w:val="20"/>
+          <w:szCs w:val="18"/>
+        </w:rPr>
+      </w:pPr>
+      <w:r>
+        <w:rPr>
+          <w:rFonts w:ascii="Tahoma" w:hAnsi="Tahoma" w:cs="Tahoma"/>
+          <w:b/>
+          <w:color w:val="363636"/>
+          <w:sz w:val="20"/>
+          <w:szCs w:val="18"/>
+        </w:rPr>
+        <w:t>Manage Orders</w:t>
+      </w:r>
+      <w:r>
+        <w:rPr>
+          <w:rFonts w:ascii="Tahoma" w:hAnsi="Tahoma" w:cs="Tahoma"/>
+          <w:b/>
+          <w:color w:val="363636"/>
+          <w:sz w:val="20"/>
+          <w:szCs w:val="18"/>
+        </w:rPr>
+        <w:t>:</w:t>
+      </w:r>
+    </w:p>
+    <w:p>
+      <w:pPr>
+        <w:ind w:left="720"/>
+        <w:rPr>
+          <w:rFonts w:ascii="Tahoma" w:hAnsi="Tahoma" w:cs="Tahoma"/>
+          <w:color w:val="363636"/>
+          <w:sz w:val="20"/>
+          <w:szCs w:val="18"/>
+        </w:rPr>
+      </w:pPr>
+      <w:r>
+        <w:rPr>
+          <w:rFonts w:ascii="Tahoma" w:hAnsi="Tahoma" w:cs="Tahoma"/>
+          <w:color w:val="363636"/>
+          <w:sz w:val="20"/>
+          <w:szCs w:val="18"/>
+        </w:rPr>
+        <w:t>Admin will be able to view all orders that have been received online. There will be a search feature that will allow admin to search for orders based on:</w:t>
+      </w:r>
+    </w:p>
+    <w:p>
+      <w:pPr>
+        <w:ind w:left="720"/>
+        <w:rPr>
+          <w:rFonts w:ascii="Tahoma" w:hAnsi="Tahoma" w:cs="Tahoma"/>
+          <w:color w:val="363636"/>
+          <w:sz w:val="20"/>
+          <w:szCs w:val="18"/>
+        </w:rPr>
+      </w:pPr>
+      <w:r>
+        <w:rPr>
+          <w:rFonts w:ascii="Tahoma" w:hAnsi="Tahoma" w:cs="Tahoma"/>
+          <w:color w:val="363636"/>
+          <w:sz w:val="20"/>
+          <w:szCs w:val="18"/>
+        </w:rPr>
+        <w:t>Product name (All orders in which the entered product is present)</w:t>
+      </w:r>
+    </w:p>
+    <w:p>
+      <w:pPr>
+        <w:ind w:left="720"/>
+        <w:rPr>
+          <w:rFonts w:ascii="Tahoma" w:hAnsi="Tahoma" w:cs="Tahoma"/>
+          <w:color w:val="363636"/>
+          <w:sz w:val="20"/>
+          <w:szCs w:val="18"/>
+        </w:rPr>
+      </w:pPr>
+      <w:r>
+        <w:rPr>
+          <w:rFonts w:ascii="Tahoma" w:hAnsi="Tahoma" w:cs="Tahoma"/>
+          <w:color w:val="363636"/>
+          <w:sz w:val="20"/>
+          <w:szCs w:val="18"/>
+        </w:rPr>
+        <w:t xml:space="preserve">Email ID (Email id of the customer) </w:t>
+      </w:r>
+    </w:p>
+    <w:p>
+      <w:pPr>
+        <w:ind w:left="720"/>
+        <w:rPr>
+          <w:rFonts w:ascii="Tahoma" w:hAnsi="Tahoma" w:cs="Tahoma"/>
+          <w:color w:val="363636"/>
+          <w:sz w:val="20"/>
+          <w:szCs w:val="18"/>
+        </w:rPr>
+      </w:pPr>
+      <w:r>
+        <w:rPr>
+          <w:rFonts w:ascii="Tahoma" w:hAnsi="Tahoma" w:cs="Tahoma"/>
+          <w:color w:val="363636"/>
+          <w:sz w:val="20"/>
+          <w:szCs w:val="18"/>
+        </w:rPr>
+        <w:t xml:space="preserve">Date </w:t>
+      </w:r>
+      <w:r>
+        <w:rPr>
+          <w:rFonts w:ascii="Tahoma" w:hAnsi="Tahoma" w:cs="Tahoma"/>
+          <w:color w:val="363636"/>
+          <w:sz w:val="20"/>
+          <w:szCs w:val="18"/>
+        </w:rPr>
+        <w:t>range (All orders between the selected from and to dates)</w:t>
+      </w:r>
+    </w:p>
+    <w:p>
+      <w:pPr>
+        <w:ind w:left="720"/>
+        <w:rPr>
+          <w:rFonts w:ascii="Tahoma" w:hAnsi="Tahoma" w:cs="Tahoma"/>
+          <w:color w:val="363636"/>
+          <w:sz w:val="20"/>
+          <w:szCs w:val="18"/>
+        </w:rPr>
+      </w:pPr>
+      <w:r>
+        <w:rPr>
+          <w:rFonts w:ascii="Tahoma" w:hAnsi="Tahoma" w:cs="Tahoma"/>
+          <w:color w:val="363636"/>
+          <w:sz w:val="20"/>
+          <w:szCs w:val="18"/>
+        </w:rPr>
+        <w:t>When admin selects a particular order, all details pertaining to that order will be displayed and admin can change the status of the order from here.</w:t>
+      </w:r>
+    </w:p>
+    <w:p>
+      <w:pPr>
+        <w:ind w:left="720"/>
+        <w:rPr>
+          <w:rFonts w:ascii="Tahoma" w:hAnsi="Tahoma" w:cs="Tahoma"/>
+          <w:color w:val="363636"/>
+          <w:sz w:val="20"/>
+          <w:szCs w:val="18"/>
+        </w:rPr>
+      </w:pPr>
+      <w:r>
+        <w:rPr>
+          <w:rFonts w:ascii="Tahoma" w:hAnsi="Tahoma" w:cs="Tahoma"/>
+          <w:color w:val="363636"/>
+          <w:sz w:val="20"/>
+          <w:szCs w:val="18"/>
+        </w:rPr>
+        <w:t>The default status for each order will be received. Admin can accordingly change the status to the following:</w:t>
+      </w:r>
+    </w:p>
+    <w:p>
+      <w:pPr>
+        <w:ind w:left="720"/>
+        <w:rPr>
+          <w:rFonts w:ascii="Tahoma" w:hAnsi="Tahoma" w:cs="Tahoma"/>
+          <w:color w:val="363636"/>
+          <w:sz w:val="20"/>
+          <w:szCs w:val="18"/>
+        </w:rPr>
+      </w:pPr>
+      <w:r>
+        <w:rPr>
+          <w:rFonts w:ascii="Tahoma" w:hAnsi="Tahoma" w:cs="Tahoma"/>
+          <w:color w:val="363636"/>
+          <w:sz w:val="20"/>
+          <w:szCs w:val="18"/>
+        </w:rPr>
+        <w:t>Confirmed – Once admin has confirmed the payments are received.</w:t>
+      </w:r>
+    </w:p>
+    <w:p>
+      <w:pPr>
+        <w:ind w:left="720"/>
+        <w:rPr>
+          <w:rFonts w:ascii="Tahoma" w:hAnsi="Tahoma" w:cs="Tahoma"/>
+          <w:color w:val="363636"/>
+          <w:sz w:val="20"/>
+          <w:szCs w:val="18"/>
+        </w:rPr>
+      </w:pPr>
+      <w:r>
+        <w:rPr>
+          <w:rFonts w:ascii="Tahoma" w:hAnsi="Tahoma" w:cs="Tahoma"/>
+          <w:color w:val="363636"/>
+          <w:sz w:val="20"/>
+          <w:szCs w:val="18"/>
+        </w:rPr>
+        <w:t>Shipped – Once Admin has shipped the order to the customer.</w:t>
+      </w:r>
+    </w:p>
+    <w:p>
+      <w:pPr>
+        <w:ind w:left="720"/>
+        <w:rPr>
+          <w:rFonts w:ascii="Tahoma" w:hAnsi="Tahoma" w:cs="Tahoma"/>
+          <w:color w:val="363636"/>
+          <w:sz w:val="20"/>
+          <w:szCs w:val="18"/>
+        </w:rPr>
+      </w:pPr>
+      <w:r>
+        <w:rPr>
+          <w:rFonts w:ascii="Tahoma" w:hAnsi="Tahoma" w:cs="Tahoma"/>
+          <w:color w:val="363636"/>
+          <w:sz w:val="20"/>
+          <w:szCs w:val="18"/>
+        </w:rPr>
+        <w:t xml:space="preserve">Completed – Once the shipment has been received by the customer. </w:t>
+      </w:r>
+    </w:p>
+    <w:p>
+      <w:pPr>
+        <w:ind w:left="720"/>
+        <w:rPr>
+          <w:rFonts w:ascii="Tahoma" w:hAnsi="Tahoma" w:cs="Tahoma"/>
+          <w:color w:val="363636"/>
+          <w:sz w:val="20"/>
+          <w:szCs w:val="18"/>
+        </w:rPr>
+      </w:pPr>
+      <w:r>
+        <w:rPr>
+          <w:rFonts w:ascii="Tahoma" w:hAnsi="Tahoma" w:cs="Tahoma"/>
+          <w:color w:val="363636"/>
+          <w:sz w:val="20"/>
+          <w:szCs w:val="18"/>
+        </w:rPr>
+        <w:t xml:space="preserve">Cancelled – If for any reasons Admin cannot (or does not want to) fulfill the order, Admin can change to this status any time. </w:t>
+      </w:r>
+    </w:p>
+    <w:p>
+      <w:pPr>
+        <w:rPr>
+          <w:rFonts w:ascii="Tahoma" w:hAnsi="Tahoma" w:cs="Tahoma"/>
+          <w:color w:val="363636"/>
+          <w:sz w:val="20"/>
+          <w:szCs w:val="18"/>
+        </w:rPr>
+      </w:pPr>
+    </w:p>
+    <w:p>
+      <w:pPr>
+        <w:rPr>
+          <w:rFonts w:ascii="Tahoma" w:hAnsi="Tahoma" w:cs="Tahoma"/>
+          <w:b/>
+          <w:color w:val="363636"/>
+          <w:sz w:val="20"/>
+          <w:szCs w:val="18"/>
+        </w:rPr>
+      </w:pPr>
+      <w:r>
+        <w:rPr>
+          <w:rFonts w:ascii="Tahoma" w:hAnsi="Tahoma" w:cs="Tahoma"/>
+          <w:b/>
+          <w:color w:val="363636"/>
+          <w:sz w:val="20"/>
+          <w:szCs w:val="18"/>
+        </w:rPr>
+        <w:t>Manage Reviews</w:t>
+      </w:r>
+      <w:r>
+        <w:rPr>
+          <w:rFonts w:ascii="Tahoma" w:hAnsi="Tahoma" w:cs="Tahoma"/>
+          <w:b/>
+          <w:color w:val="363636"/>
+          <w:sz w:val="20"/>
+          <w:szCs w:val="18"/>
+        </w:rPr>
+        <w:t>:</w:t>
+      </w:r>
+    </w:p>
+    <w:p>
+      <w:pPr>
+        <w:ind w:left="720"/>
+        <w:rPr>
+          <w:rFonts w:ascii="Tahoma" w:hAnsi="Tahoma" w:cs="Tahoma"/>
+          <w:color w:val="363636"/>
+          <w:sz w:val="20"/>
+          <w:szCs w:val="18"/>
+        </w:rPr>
+      </w:pPr>
+      <w:r>
+        <w:rPr>
+          <w:rFonts w:ascii="Tahoma" w:hAnsi="Tahoma" w:cs="Tahoma"/>
+          <w:color w:val="363636"/>
+          <w:sz w:val="20"/>
+          <w:szCs w:val="18"/>
+        </w:rPr>
+        <w:t>All the reviews submitted by customers from the client side will be displayed here. Admin can approve or reject a particular review. When rejecting, admin will need to enter a reason for rejection, which will be saved in the database and also emailed to the customer to inform them.</w:t>
+      </w:r>
+    </w:p>
+    <w:p>
+      <w:pPr>
+        <w:ind w:left="720"/>
+        <w:rPr>
+          <w:rFonts w:ascii="Tahoma" w:hAnsi="Tahoma" w:cs="Tahoma"/>
+          <w:color w:val="363636"/>
+          <w:sz w:val="20"/>
+          <w:szCs w:val="18"/>
+        </w:rPr>
+      </w:pPr>
+      <w:r>
+        <w:rPr>
+          <w:rFonts w:ascii="Tahoma" w:hAnsi="Tahoma" w:cs="Tahoma"/>
+          <w:color w:val="363636"/>
+          <w:sz w:val="20"/>
+          <w:szCs w:val="18"/>
+        </w:rPr>
         <w:lastRenderedPageBreak/>
-        <w:t>Manage Categories</w:t>
-      </w:r>
-      <w:r>
-        <w:rPr>
-          <w:rFonts w:ascii="Tahoma" w:hAnsi="Tahoma" w:cs="Tahoma"/>
-          <w:b/>
-          <w:color w:val="363636"/>
-          <w:sz w:val="20"/>
-          <w:szCs w:val="18"/>
-        </w:rPr>
-        <w:t>:</w:t>
+        <w:t>The section will also feature a search feature where admin can search for reviews based on:</w:t>
       </w:r>
     </w:p>
     <w:p>
@@ -3564,7 +4251,7 @@
           <w:sz w:val="20"/>
           <w:szCs w:val="18"/>
         </w:rPr>
-        <w:t>This section will allow Admin to manage the categories displayed on the client side. Admin can add, edit and delete categories. Each category will have the following information:</w:t>
+        <w:t>Email ID of the customer</w:t>
       </w:r>
     </w:p>
     <w:p>
@@ -3584,743 +4271,6 @@
           <w:sz w:val="20"/>
           <w:szCs w:val="18"/>
         </w:rPr>
-        <w:t>Name, Description, and image.</w:t>
-      </w:r>
-    </w:p>
-    <w:p>
-      <w:pPr>
-        <w:ind w:left="720"/>
-        <w:rPr>
-          <w:rFonts w:ascii="Tahoma" w:hAnsi="Tahoma" w:cs="Tahoma"/>
-          <w:color w:val="363636"/>
-          <w:sz w:val="20"/>
-          <w:szCs w:val="18"/>
-        </w:rPr>
-      </w:pPr>
-      <w:r>
-        <w:rPr>
-          <w:rFonts w:ascii="Tahoma" w:hAnsi="Tahoma" w:cs="Tahoma"/>
-          <w:color w:val="363636"/>
-          <w:sz w:val="20"/>
-          <w:szCs w:val="18"/>
-        </w:rPr>
-        <w:t>Admin can also add SEO related information for each category from here like TITLE, Keywords and Description. If no Meta information is provided, the script will use the default Tags.</w:t>
-      </w:r>
-      <w:r>
-        <w:rPr>
-          <w:rFonts w:ascii="Tahoma" w:hAnsi="Tahoma" w:cs="Tahoma"/>
-          <w:color w:val="363636"/>
-          <w:sz w:val="20"/>
-          <w:szCs w:val="18"/>
-        </w:rPr>
-        <w:t xml:space="preserve"> </w:t>
-      </w:r>
-    </w:p>
-    <w:p>
-      <w:pPr>
-        <w:ind w:left="720"/>
-        <w:rPr>
-          <w:rFonts w:ascii="Tahoma" w:hAnsi="Tahoma" w:cs="Tahoma"/>
-          <w:color w:val="363636"/>
-          <w:sz w:val="20"/>
-          <w:szCs w:val="18"/>
-        </w:rPr>
-      </w:pPr>
-      <w:r>
-        <w:rPr>
-          <w:rFonts w:ascii="Tahoma" w:hAnsi="Tahoma" w:cs="Tahoma"/>
-          <w:color w:val="363636"/>
-          <w:sz w:val="20"/>
-          <w:szCs w:val="18"/>
-        </w:rPr>
-        <w:t>Admin can set a particular category as active or inactive from this section. Only Active categories will be displayed on the client side.</w:t>
-      </w:r>
-    </w:p>
-    <w:p>
-      <w:pPr>
-        <w:ind w:left="720"/>
-        <w:rPr>
-          <w:rFonts w:ascii="Tahoma" w:hAnsi="Tahoma" w:cs="Tahoma"/>
-          <w:color w:val="363636"/>
-          <w:sz w:val="20"/>
-          <w:szCs w:val="18"/>
-        </w:rPr>
-      </w:pPr>
-    </w:p>
-    <w:p>
-      <w:pPr>
-        <w:rPr>
-          <w:rFonts w:ascii="Tahoma" w:hAnsi="Tahoma" w:cs="Tahoma"/>
-          <w:b/>
-          <w:color w:val="363636"/>
-          <w:sz w:val="20"/>
-          <w:szCs w:val="18"/>
-        </w:rPr>
-      </w:pPr>
-      <w:r>
-        <w:rPr>
-          <w:rFonts w:ascii="Tahoma" w:hAnsi="Tahoma" w:cs="Tahoma"/>
-          <w:b/>
-          <w:color w:val="363636"/>
-          <w:sz w:val="20"/>
-          <w:szCs w:val="18"/>
-        </w:rPr>
-        <w:t>Manage Products</w:t>
-      </w:r>
-      <w:r>
-        <w:rPr>
-          <w:rFonts w:ascii="Tahoma" w:hAnsi="Tahoma" w:cs="Tahoma"/>
-          <w:b/>
-          <w:color w:val="363636"/>
-          <w:sz w:val="20"/>
-          <w:szCs w:val="18"/>
-        </w:rPr>
-        <w:t>:</w:t>
-      </w:r>
-    </w:p>
-    <w:p>
-      <w:pPr>
-        <w:ind w:left="720"/>
-        <w:rPr>
-          <w:rFonts w:ascii="Tahoma" w:hAnsi="Tahoma" w:cs="Tahoma"/>
-          <w:color w:val="363636"/>
-          <w:sz w:val="20"/>
-          <w:szCs w:val="18"/>
-        </w:rPr>
-      </w:pPr>
-      <w:r>
-        <w:rPr>
-          <w:rFonts w:ascii="Tahoma" w:hAnsi="Tahoma" w:cs="Tahoma"/>
-          <w:color w:val="363636"/>
-          <w:sz w:val="20"/>
-          <w:szCs w:val="18"/>
-        </w:rPr>
-        <w:t>This section will allow admin to manage the products on the website. Admin can Add, Edit and delete products from this section. Each product on the website will have the following information:</w:t>
-      </w:r>
-    </w:p>
-    <w:p>
-      <w:pPr>
-        <w:ind w:left="720"/>
-        <w:rPr>
-          <w:rFonts w:ascii="Tahoma" w:hAnsi="Tahoma" w:cs="Tahoma"/>
-          <w:color w:val="363636"/>
-          <w:sz w:val="20"/>
-          <w:szCs w:val="18"/>
-        </w:rPr>
-      </w:pPr>
-      <w:r>
-        <w:rPr>
-          <w:rFonts w:ascii="Tahoma" w:hAnsi="Tahoma" w:cs="Tahoma"/>
-          <w:color w:val="363636"/>
-          <w:sz w:val="20"/>
-          <w:szCs w:val="18"/>
-        </w:rPr>
-        <w:t>Product images</w:t>
-      </w:r>
-    </w:p>
-    <w:p>
-      <w:pPr>
-        <w:ind w:left="720"/>
-        <w:rPr>
-          <w:rFonts w:ascii="Tahoma" w:hAnsi="Tahoma" w:cs="Tahoma"/>
-          <w:color w:val="363636"/>
-          <w:sz w:val="20"/>
-          <w:szCs w:val="18"/>
-        </w:rPr>
-      </w:pPr>
-      <w:r>
-        <w:rPr>
-          <w:rFonts w:ascii="Tahoma" w:hAnsi="Tahoma" w:cs="Tahoma"/>
-          <w:color w:val="363636"/>
-          <w:sz w:val="20"/>
-          <w:szCs w:val="18"/>
-        </w:rPr>
-        <w:t>Product Name</w:t>
-      </w:r>
-    </w:p>
-    <w:p>
-      <w:pPr>
-        <w:ind w:left="720"/>
-        <w:rPr>
-          <w:rFonts w:ascii="Tahoma" w:hAnsi="Tahoma" w:cs="Tahoma"/>
-          <w:color w:val="363636"/>
-          <w:sz w:val="20"/>
-          <w:szCs w:val="18"/>
-        </w:rPr>
-      </w:pPr>
-      <w:r>
-        <w:rPr>
-          <w:rFonts w:ascii="Tahoma" w:hAnsi="Tahoma" w:cs="Tahoma"/>
-          <w:color w:val="363636"/>
-          <w:sz w:val="20"/>
-          <w:szCs w:val="18"/>
-        </w:rPr>
-        <w:t>Product Description</w:t>
-      </w:r>
-    </w:p>
-    <w:p>
-      <w:pPr>
-        <w:ind w:left="720"/>
-        <w:rPr>
-          <w:rFonts w:ascii="Tahoma" w:hAnsi="Tahoma" w:cs="Tahoma"/>
-          <w:color w:val="363636"/>
-          <w:sz w:val="20"/>
-          <w:szCs w:val="18"/>
-        </w:rPr>
-      </w:pPr>
-      <w:r>
-        <w:rPr>
-          <w:rFonts w:ascii="Tahoma" w:hAnsi="Tahoma" w:cs="Tahoma"/>
-          <w:color w:val="363636"/>
-          <w:sz w:val="20"/>
-          <w:szCs w:val="18"/>
-        </w:rPr>
-        <w:t>Product Colors</w:t>
-      </w:r>
-      <w:r>
-        <w:rPr>
-          <w:rFonts w:ascii="Tahoma" w:hAnsi="Tahoma" w:cs="Tahoma"/>
-          <w:color w:val="363636"/>
-          <w:sz w:val="20"/>
-          <w:szCs w:val="18"/>
-        </w:rPr>
-        <w:t xml:space="preserve"> (Check boxes will be provided to select all available colors.)</w:t>
-      </w:r>
-    </w:p>
-    <w:p>
-      <w:pPr>
-        <w:ind w:left="720"/>
-        <w:rPr>
-          <w:rFonts w:ascii="Tahoma" w:hAnsi="Tahoma" w:cs="Tahoma"/>
-          <w:color w:val="363636"/>
-          <w:sz w:val="20"/>
-          <w:szCs w:val="18"/>
-        </w:rPr>
-      </w:pPr>
-      <w:r>
-        <w:rPr>
-          <w:rFonts w:ascii="Tahoma" w:hAnsi="Tahoma" w:cs="Tahoma"/>
-          <w:color w:val="363636"/>
-          <w:sz w:val="20"/>
-          <w:szCs w:val="18"/>
-        </w:rPr>
-        <w:t xml:space="preserve">Product </w:t>
-      </w:r>
-      <w:r>
-        <w:rPr>
-          <w:rFonts w:ascii="Tahoma" w:hAnsi="Tahoma" w:cs="Tahoma"/>
-          <w:color w:val="363636"/>
-          <w:sz w:val="20"/>
-          <w:szCs w:val="18"/>
-        </w:rPr>
-        <w:t>Material</w:t>
-      </w:r>
-      <w:r>
-        <w:rPr>
-          <w:rFonts w:ascii="Tahoma" w:hAnsi="Tahoma" w:cs="Tahoma"/>
-          <w:color w:val="363636"/>
-          <w:sz w:val="20"/>
-          <w:szCs w:val="18"/>
-        </w:rPr>
-        <w:t xml:space="preserve"> (Text box with Auto populate facility.)</w:t>
-      </w:r>
-    </w:p>
-    <w:p>
-      <w:pPr>
-        <w:ind w:left="720"/>
-        <w:rPr>
-          <w:rFonts w:ascii="Tahoma" w:hAnsi="Tahoma" w:cs="Tahoma"/>
-          <w:color w:val="363636"/>
-          <w:sz w:val="20"/>
-          <w:szCs w:val="18"/>
-        </w:rPr>
-      </w:pPr>
-      <w:r>
-        <w:rPr>
-          <w:rFonts w:ascii="Tahoma" w:hAnsi="Tahoma" w:cs="Tahoma"/>
-          <w:color w:val="363636"/>
-          <w:sz w:val="20"/>
-          <w:szCs w:val="18"/>
-        </w:rPr>
-        <w:t xml:space="preserve">Product </w:t>
-      </w:r>
-      <w:r>
-        <w:rPr>
-          <w:rFonts w:ascii="Tahoma" w:hAnsi="Tahoma" w:cs="Tahoma"/>
-          <w:color w:val="363636"/>
-          <w:sz w:val="20"/>
-          <w:szCs w:val="18"/>
-        </w:rPr>
-        <w:t>Washing Instructions</w:t>
-      </w:r>
-    </w:p>
-    <w:p>
-      <w:pPr>
-        <w:ind w:left="720"/>
-        <w:rPr>
-          <w:rFonts w:ascii="Tahoma" w:hAnsi="Tahoma" w:cs="Tahoma"/>
-          <w:color w:val="363636"/>
-          <w:sz w:val="20"/>
-          <w:szCs w:val="18"/>
-        </w:rPr>
-      </w:pPr>
-      <w:r>
-        <w:rPr>
-          <w:rFonts w:ascii="Tahoma" w:hAnsi="Tahoma" w:cs="Tahoma"/>
-          <w:color w:val="363636"/>
-          <w:sz w:val="20"/>
-          <w:szCs w:val="18"/>
-        </w:rPr>
-        <w:t xml:space="preserve">Product </w:t>
-      </w:r>
-      <w:r>
-        <w:rPr>
-          <w:rFonts w:ascii="Tahoma" w:hAnsi="Tahoma" w:cs="Tahoma"/>
-          <w:color w:val="363636"/>
-          <w:sz w:val="20"/>
-          <w:szCs w:val="18"/>
-        </w:rPr>
-        <w:t>Size</w:t>
-      </w:r>
-      <w:r>
-        <w:rPr>
-          <w:rFonts w:ascii="Tahoma" w:hAnsi="Tahoma" w:cs="Tahoma"/>
-          <w:color w:val="363636"/>
-          <w:sz w:val="20"/>
-          <w:szCs w:val="18"/>
-        </w:rPr>
-        <w:t>s (Check boxes will be provided to select all available sizes.)</w:t>
-      </w:r>
-    </w:p>
-    <w:p>
-      <w:pPr>
-        <w:ind w:left="720"/>
-        <w:rPr>
-          <w:rFonts w:ascii="Tahoma" w:hAnsi="Tahoma" w:cs="Tahoma"/>
-          <w:color w:val="363636"/>
-          <w:sz w:val="20"/>
-          <w:szCs w:val="18"/>
-        </w:rPr>
-      </w:pPr>
-      <w:r>
-        <w:rPr>
-          <w:rFonts w:ascii="Tahoma" w:hAnsi="Tahoma" w:cs="Tahoma"/>
-          <w:color w:val="363636"/>
-          <w:sz w:val="20"/>
-          <w:szCs w:val="18"/>
-        </w:rPr>
-        <w:t>Product Price</w:t>
-      </w:r>
-    </w:p>
-    <w:p>
-      <w:pPr>
-        <w:ind w:left="720"/>
-        <w:rPr>
-          <w:rFonts w:ascii="Tahoma" w:hAnsi="Tahoma" w:cs="Tahoma"/>
-          <w:color w:val="363636"/>
-          <w:sz w:val="20"/>
-          <w:szCs w:val="18"/>
-        </w:rPr>
-      </w:pPr>
-      <w:r>
-        <w:rPr>
-          <w:rFonts w:ascii="Tahoma" w:hAnsi="Tahoma" w:cs="Tahoma"/>
-          <w:color w:val="363636"/>
-          <w:sz w:val="20"/>
-          <w:szCs w:val="18"/>
-        </w:rPr>
-        <w:t xml:space="preserve">Admin can also add SEO related information for each product from here like TITLE, Keywords and Description. If no Meta information is provided, the script will use the default Tags. </w:t>
-      </w:r>
-    </w:p>
-    <w:p>
-      <w:pPr>
-        <w:ind w:left="720"/>
-        <w:rPr>
-          <w:rFonts w:ascii="Tahoma" w:hAnsi="Tahoma" w:cs="Tahoma"/>
-          <w:color w:val="363636"/>
-          <w:sz w:val="20"/>
-          <w:szCs w:val="18"/>
-        </w:rPr>
-      </w:pPr>
-      <w:r>
-        <w:rPr>
-          <w:rFonts w:ascii="Tahoma" w:hAnsi="Tahoma" w:cs="Tahoma"/>
-          <w:color w:val="363636"/>
-          <w:sz w:val="20"/>
-          <w:szCs w:val="18"/>
-        </w:rPr>
-        <w:t>Admin can set a particular Product as active or inactive from this section. Only Active products will be displayed on the client side.</w:t>
-      </w:r>
-    </w:p>
-    <w:p>
-      <w:pPr>
-        <w:rPr>
-          <w:rFonts w:ascii="Tahoma" w:hAnsi="Tahoma" w:cs="Tahoma"/>
-          <w:color w:val="363636"/>
-          <w:sz w:val="20"/>
-          <w:szCs w:val="18"/>
-        </w:rPr>
-      </w:pPr>
-    </w:p>
-    <w:p>
-      <w:pPr>
-        <w:rPr>
-          <w:rFonts w:ascii="Tahoma" w:hAnsi="Tahoma" w:cs="Tahoma"/>
-          <w:b/>
-          <w:color w:val="363636"/>
-          <w:sz w:val="20"/>
-          <w:szCs w:val="18"/>
-        </w:rPr>
-      </w:pPr>
-      <w:r>
-        <w:rPr>
-          <w:rFonts w:ascii="Tahoma" w:hAnsi="Tahoma" w:cs="Tahoma"/>
-          <w:b/>
-          <w:color w:val="363636"/>
-          <w:sz w:val="20"/>
-          <w:szCs w:val="18"/>
-        </w:rPr>
-        <w:t>Manage Orders</w:t>
-      </w:r>
-      <w:r>
-        <w:rPr>
-          <w:rFonts w:ascii="Tahoma" w:hAnsi="Tahoma" w:cs="Tahoma"/>
-          <w:b/>
-          <w:color w:val="363636"/>
-          <w:sz w:val="20"/>
-          <w:szCs w:val="18"/>
-        </w:rPr>
-        <w:t>:</w:t>
-      </w:r>
-    </w:p>
-    <w:p>
-      <w:pPr>
-        <w:ind w:left="720"/>
-        <w:rPr>
-          <w:rFonts w:ascii="Tahoma" w:hAnsi="Tahoma" w:cs="Tahoma"/>
-          <w:color w:val="363636"/>
-          <w:sz w:val="20"/>
-          <w:szCs w:val="18"/>
-        </w:rPr>
-      </w:pPr>
-      <w:r>
-        <w:rPr>
-          <w:rFonts w:ascii="Tahoma" w:hAnsi="Tahoma" w:cs="Tahoma"/>
-          <w:color w:val="363636"/>
-          <w:sz w:val="20"/>
-          <w:szCs w:val="18"/>
-        </w:rPr>
-        <w:t>Admin will be able to view all orders that have been received online. There will be a search feature that will allow admin to search for orders based on:</w:t>
-      </w:r>
-    </w:p>
-    <w:p>
-      <w:pPr>
-        <w:ind w:left="720"/>
-        <w:rPr>
-          <w:rFonts w:ascii="Tahoma" w:hAnsi="Tahoma" w:cs="Tahoma"/>
-          <w:color w:val="363636"/>
-          <w:sz w:val="20"/>
-          <w:szCs w:val="18"/>
-        </w:rPr>
-      </w:pPr>
-      <w:r>
-        <w:rPr>
-          <w:rFonts w:ascii="Tahoma" w:hAnsi="Tahoma" w:cs="Tahoma"/>
-          <w:color w:val="363636"/>
-          <w:sz w:val="20"/>
-          <w:szCs w:val="18"/>
-        </w:rPr>
-        <w:t>Product name (All orders in which the entered product is present)</w:t>
-      </w:r>
-    </w:p>
-    <w:p>
-      <w:pPr>
-        <w:ind w:left="720"/>
-        <w:rPr>
-          <w:rFonts w:ascii="Tahoma" w:hAnsi="Tahoma" w:cs="Tahoma"/>
-          <w:color w:val="363636"/>
-          <w:sz w:val="20"/>
-          <w:szCs w:val="18"/>
-        </w:rPr>
-      </w:pPr>
-      <w:r>
-        <w:rPr>
-          <w:rFonts w:ascii="Tahoma" w:hAnsi="Tahoma" w:cs="Tahoma"/>
-          <w:color w:val="363636"/>
-          <w:sz w:val="20"/>
-          <w:szCs w:val="18"/>
-        </w:rPr>
-        <w:t xml:space="preserve">Email ID (Email id of the customer) </w:t>
-      </w:r>
-    </w:p>
-    <w:p>
-      <w:pPr>
-        <w:ind w:left="720"/>
-        <w:rPr>
-          <w:rFonts w:ascii="Tahoma" w:hAnsi="Tahoma" w:cs="Tahoma"/>
-          <w:color w:val="363636"/>
-          <w:sz w:val="20"/>
-          <w:szCs w:val="18"/>
-        </w:rPr>
-      </w:pPr>
-      <w:r>
-        <w:rPr>
-          <w:rFonts w:ascii="Tahoma" w:hAnsi="Tahoma" w:cs="Tahoma"/>
-          <w:color w:val="363636"/>
-          <w:sz w:val="20"/>
-          <w:szCs w:val="18"/>
-        </w:rPr>
-        <w:t xml:space="preserve">Date </w:t>
-      </w:r>
-      <w:r>
-        <w:rPr>
-          <w:rFonts w:ascii="Tahoma" w:hAnsi="Tahoma" w:cs="Tahoma"/>
-          <w:color w:val="363636"/>
-          <w:sz w:val="20"/>
-          <w:szCs w:val="18"/>
-        </w:rPr>
-        <w:t>range (All orders between the selected from and to dates)</w:t>
-      </w:r>
-    </w:p>
-    <w:p>
-      <w:pPr>
-        <w:ind w:left="720"/>
-        <w:rPr>
-          <w:rFonts w:ascii="Tahoma" w:hAnsi="Tahoma" w:cs="Tahoma"/>
-          <w:color w:val="363636"/>
-          <w:sz w:val="20"/>
-          <w:szCs w:val="18"/>
-        </w:rPr>
-      </w:pPr>
-      <w:r>
-        <w:rPr>
-          <w:rFonts w:ascii="Tahoma" w:hAnsi="Tahoma" w:cs="Tahoma"/>
-          <w:color w:val="363636"/>
-          <w:sz w:val="20"/>
-          <w:szCs w:val="18"/>
-        </w:rPr>
-        <w:t>When admin selects a particular order, all details pertaining to that order will be displayed and admin can change the status of the order from here.</w:t>
-      </w:r>
-    </w:p>
-    <w:p>
-      <w:pPr>
-        <w:ind w:left="720"/>
-        <w:rPr>
-          <w:rFonts w:ascii="Tahoma" w:hAnsi="Tahoma" w:cs="Tahoma"/>
-          <w:color w:val="363636"/>
-          <w:sz w:val="20"/>
-          <w:szCs w:val="18"/>
-        </w:rPr>
-      </w:pPr>
-      <w:r>
-        <w:rPr>
-          <w:rFonts w:ascii="Tahoma" w:hAnsi="Tahoma" w:cs="Tahoma"/>
-          <w:color w:val="363636"/>
-          <w:sz w:val="20"/>
-          <w:szCs w:val="18"/>
-        </w:rPr>
-        <w:t>The default status for each order will be received. Admin can accordingly change the status to the following:</w:t>
-      </w:r>
-    </w:p>
-    <w:p>
-      <w:pPr>
-        <w:ind w:left="720"/>
-        <w:rPr>
-          <w:rFonts w:ascii="Tahoma" w:hAnsi="Tahoma" w:cs="Tahoma"/>
-          <w:color w:val="363636"/>
-          <w:sz w:val="20"/>
-          <w:szCs w:val="18"/>
-        </w:rPr>
-      </w:pPr>
-      <w:r>
-        <w:rPr>
-          <w:rFonts w:ascii="Tahoma" w:hAnsi="Tahoma" w:cs="Tahoma"/>
-          <w:color w:val="363636"/>
-          <w:sz w:val="20"/>
-          <w:szCs w:val="18"/>
-        </w:rPr>
-        <w:t>Confirmed – Once admin has confirmed the payments are received.</w:t>
-      </w:r>
-    </w:p>
-    <w:p>
-      <w:pPr>
-        <w:ind w:left="720"/>
-        <w:rPr>
-          <w:rFonts w:ascii="Tahoma" w:hAnsi="Tahoma" w:cs="Tahoma"/>
-          <w:color w:val="363636"/>
-          <w:sz w:val="20"/>
-          <w:szCs w:val="18"/>
-        </w:rPr>
-      </w:pPr>
-      <w:r>
-        <w:rPr>
-          <w:rFonts w:ascii="Tahoma" w:hAnsi="Tahoma" w:cs="Tahoma"/>
-          <w:color w:val="363636"/>
-          <w:sz w:val="20"/>
-          <w:szCs w:val="18"/>
-        </w:rPr>
-        <w:t>Shipped – Once Admin has shipped the order to the customer.</w:t>
-      </w:r>
-    </w:p>
-    <w:p>
-      <w:pPr>
-        <w:ind w:left="720"/>
-        <w:rPr>
-          <w:rFonts w:ascii="Tahoma" w:hAnsi="Tahoma" w:cs="Tahoma"/>
-          <w:color w:val="363636"/>
-          <w:sz w:val="20"/>
-          <w:szCs w:val="18"/>
-        </w:rPr>
-      </w:pPr>
-      <w:r>
-        <w:rPr>
-          <w:rFonts w:ascii="Tahoma" w:hAnsi="Tahoma" w:cs="Tahoma"/>
-          <w:color w:val="363636"/>
-          <w:sz w:val="20"/>
-          <w:szCs w:val="18"/>
-        </w:rPr>
-        <w:t xml:space="preserve">Completed – Once the shipment has been received by the customer. </w:t>
-      </w:r>
-    </w:p>
-    <w:p>
-      <w:pPr>
-        <w:ind w:left="720"/>
-        <w:rPr>
-          <w:rFonts w:ascii="Tahoma" w:hAnsi="Tahoma" w:cs="Tahoma"/>
-          <w:color w:val="363636"/>
-          <w:sz w:val="20"/>
-          <w:szCs w:val="18"/>
-        </w:rPr>
-      </w:pPr>
-      <w:r>
-        <w:rPr>
-          <w:rFonts w:ascii="Tahoma" w:hAnsi="Tahoma" w:cs="Tahoma"/>
-          <w:color w:val="363636"/>
-          <w:sz w:val="20"/>
-          <w:szCs w:val="18"/>
-        </w:rPr>
-        <w:t xml:space="preserve">Cancelled – If for any reasons Admin cannot (or does not want to) fulfill the order, Admin can change to this status any time. </w:t>
-      </w:r>
-    </w:p>
-    <w:p>
-      <w:pPr>
-        <w:rPr>
-          <w:rFonts w:ascii="Tahoma" w:hAnsi="Tahoma" w:cs="Tahoma"/>
-          <w:color w:val="363636"/>
-          <w:sz w:val="20"/>
-          <w:szCs w:val="18"/>
-        </w:rPr>
-      </w:pPr>
-    </w:p>
-    <w:p>
-      <w:pPr>
-        <w:rPr>
-          <w:rFonts w:ascii="Tahoma" w:hAnsi="Tahoma" w:cs="Tahoma"/>
-          <w:b/>
-          <w:color w:val="363636"/>
-          <w:sz w:val="20"/>
-          <w:szCs w:val="18"/>
-        </w:rPr>
-      </w:pPr>
-      <w:r>
-        <w:rPr>
-          <w:rFonts w:ascii="Tahoma" w:hAnsi="Tahoma" w:cs="Tahoma"/>
-          <w:b/>
-          <w:color w:val="363636"/>
-          <w:sz w:val="20"/>
-          <w:szCs w:val="18"/>
-        </w:rPr>
-        <w:t>Manage Reviews</w:t>
-      </w:r>
-      <w:r>
-        <w:rPr>
-          <w:rFonts w:ascii="Tahoma" w:hAnsi="Tahoma" w:cs="Tahoma"/>
-          <w:b/>
-          <w:color w:val="363636"/>
-          <w:sz w:val="20"/>
-          <w:szCs w:val="18"/>
-        </w:rPr>
-        <w:t>:</w:t>
-      </w:r>
-    </w:p>
-    <w:p>
-      <w:pPr>
-        <w:ind w:left="720"/>
-        <w:rPr>
-          <w:rFonts w:ascii="Tahoma" w:hAnsi="Tahoma" w:cs="Tahoma"/>
-          <w:color w:val="363636"/>
-          <w:sz w:val="20"/>
-          <w:szCs w:val="18"/>
-        </w:rPr>
-      </w:pPr>
-      <w:r>
-        <w:rPr>
-          <w:rFonts w:ascii="Tahoma" w:hAnsi="Tahoma" w:cs="Tahoma"/>
-          <w:color w:val="363636"/>
-          <w:sz w:val="20"/>
-          <w:szCs w:val="18"/>
-        </w:rPr>
-        <w:t>All the reviews submitted by customers from the client side will be displayed here. Admin can approve or reject a particular review. When rejecting, admin will need to enter a reason for rejection, which will be saved in the database and also emailed to the customer to inform them.</w:t>
-      </w:r>
-    </w:p>
-    <w:p>
-      <w:pPr>
-        <w:ind w:left="720"/>
-        <w:rPr>
-          <w:rFonts w:ascii="Tahoma" w:hAnsi="Tahoma" w:cs="Tahoma"/>
-          <w:color w:val="363636"/>
-          <w:sz w:val="20"/>
-          <w:szCs w:val="18"/>
-        </w:rPr>
-      </w:pPr>
-      <w:r>
-        <w:rPr>
-          <w:rFonts w:ascii="Tahoma" w:hAnsi="Tahoma" w:cs="Tahoma"/>
-          <w:color w:val="363636"/>
-          <w:sz w:val="20"/>
-          <w:szCs w:val="18"/>
-        </w:rPr>
-        <w:t>The section will also feature a search feature where admin can search for reviews based on:</w:t>
-      </w:r>
-    </w:p>
-    <w:p>
-      <w:pPr>
-        <w:ind w:left="720"/>
-        <w:rPr>
-          <w:rFonts w:ascii="Tahoma" w:hAnsi="Tahoma" w:cs="Tahoma"/>
-          <w:color w:val="363636"/>
-          <w:sz w:val="20"/>
-          <w:szCs w:val="18"/>
-        </w:rPr>
-      </w:pPr>
-      <w:r>
-        <w:rPr>
-          <w:rFonts w:ascii="Tahoma" w:hAnsi="Tahoma" w:cs="Tahoma"/>
-          <w:color w:val="363636"/>
-          <w:sz w:val="20"/>
-          <w:szCs w:val="18"/>
-        </w:rPr>
-        <w:t>Email ID of the customer</w:t>
-      </w:r>
-    </w:p>
-    <w:p>
-      <w:pPr>
-        <w:ind w:left="720"/>
-        <w:rPr>
-          <w:rFonts w:ascii="Tahoma" w:hAnsi="Tahoma" w:cs="Tahoma"/>
-          <w:color w:val="363636"/>
-          <w:sz w:val="20"/>
-          <w:szCs w:val="18"/>
-        </w:rPr>
-      </w:pPr>
-      <w:r>
-        <w:rPr>
-          <w:rFonts w:ascii="Tahoma" w:hAnsi="Tahoma" w:cs="Tahoma"/>
-          <w:color w:val="363636"/>
-          <w:sz w:val="20"/>
-          <w:szCs w:val="18"/>
-        </w:rPr>
-        <w:lastRenderedPageBreak/>
         <w:t>Product (for which the review was submitted.)</w:t>
       </w:r>
     </w:p>
@@ -4628,7 +4578,7 @@
           <w:szCs w:val="18"/>
         </w:rPr>
         <w:drawing>
-          <wp:inline distT="0" distB="0" distL="0" distR="0" wp14:anchorId="6625BE5D" wp14:editId="5104E341">
+          <wp:inline distT="0" distB="0" distL="0" distR="0">
             <wp:extent cx="3228975" cy="2404701"/>
             <wp:effectExtent l="0" t="0" r="0" b="0"/>
             <wp:docPr id="11" name="Picture 11" descr="manage_pages"/>
@@ -4648,7 +4598,7 @@
                     <a:blip r:embed="rId10">
                       <a:extLst>
                         <a:ext uri="{28A0092B-C50C-407E-A947-70E740481C1C}">
-                          <a14:useLocalDpi xmlns:a14="http://schemas.microsoft.com/office/drawing/2010/main" val="0"/>
+                          <a14:useLocalDpi xmlns:a14="http://schemas.microsoft.com/office/drawing/2010/main" xmlns:wps="http://schemas.microsoft.com/office/word/2010/wordprocessingShape" xmlns:wpi="http://schemas.microsoft.com/office/word/2010/wordprocessingInk" xmlns:wpg="http://schemas.microsoft.com/office/word/2010/wordprocessingGroup" xmlns:w15="http://schemas.microsoft.com/office/word/2012/wordml" xmlns:w14="http://schemas.microsoft.com/office/word/2010/wordml" xmlns:w="http://schemas.openxmlformats.org/wordprocessingml/2006/main" xmlns:w10="urn:schemas-microsoft-com:office:word" xmlns:wp14="http://schemas.microsoft.com/office/word/2010/wordprocessingDrawing" xmlns:v="urn:schemas-microsoft-com:vml" xmlns:o="urn:schemas-microsoft-com:office:office" xmlns:mc="http://schemas.openxmlformats.org/markup-compatibility/2006" xmlns:wpc="http://schemas.microsoft.com/office/word/2010/wordprocessingCanvas" xmlns="" val="0"/>
                         </a:ext>
                       </a:extLst>
                     </a:blip>
@@ -4711,15 +4661,6 @@
           <w:szCs w:val="18"/>
         </w:rPr>
       </w:pPr>
-      <w:r>
-        <w:rPr>
-          <w:rFonts w:ascii="Tahoma" w:hAnsi="Tahoma" w:cs="Tahoma"/>
-          <w:color w:val="363636"/>
-          <w:sz w:val="20"/>
-          <w:szCs w:val="18"/>
-        </w:rPr>
-        <w:t xml:space="preserve"> </w:t>
-      </w:r>
     </w:p>
     <w:p>
       <w:pPr>
@@ -4840,15 +4781,6 @@
           <w:szCs w:val="18"/>
         </w:rPr>
         <w:t>This is the first draft of the specifications, please feel free to change or add any point that you wish to have or if we have missed out. Once this file is approved, it will be considered as the final scope.</w:t>
-      </w:r>
-      <w:r>
-        <w:rPr>
-          <w:rFonts w:ascii="Tahoma" w:hAnsi="Tahoma" w:cs="Tahoma"/>
-          <w:color w:val="363636"/>
-          <w:sz w:val="20"/>
-          <w:szCs w:val="18"/>
-        </w:rPr>
-        <w:t xml:space="preserve"> </w:t>
       </w:r>
     </w:p>
     <w:p>
@@ -4945,6 +4877,7 @@
           <w:szCs w:val="20"/>
           <w:highlight w:val="yellow"/>
         </w:rPr>
+        <w:lastRenderedPageBreak/>
         <w:t>PayPal is surely a better option than Authorize.net. If you wish to have users complete the payment process without leaving your website, we will need a PayPal PRO account (business account) but if you are fine that users are redirected to the PayPal website to complete the process, then a regular PayPal account will also do.</w:t>
       </w:r>
     </w:p>
@@ -4980,14 +4913,6 @@
         </w:rPr>
         <w:t>As of now we have mentioned only one level of sub-category. But the script will be built in such a way that additional levels can be added same as the first level if you need.</w:t>
       </w:r>
-      <w:r>
-        <w:rPr>
-          <w:rFonts w:ascii="Tahoma" w:hAnsi="Tahoma" w:cs="Tahoma"/>
-          <w:sz w:val="20"/>
-          <w:szCs w:val="20"/>
-        </w:rPr>
-        <w:t xml:space="preserve"> </w:t>
-      </w:r>
     </w:p>
     <w:p>
       <w:pPr>
@@ -5009,23 +4934,7 @@
           <w:sz w:val="20"/>
           <w:szCs w:val="20"/>
         </w:rPr>
-        <w:t>The exact timeline</w:t>
-      </w:r>
-      <w:r>
-        <w:rPr>
-          <w:rFonts w:ascii="Tahoma" w:hAnsi="Tahoma" w:cs="Tahoma"/>
-          <w:sz w:val="20"/>
-          <w:szCs w:val="20"/>
-        </w:rPr>
-        <w:t xml:space="preserve"> </w:t>
-      </w:r>
-      <w:r>
-        <w:rPr>
-          <w:rFonts w:ascii="Tahoma" w:hAnsi="Tahoma" w:cs="Tahoma"/>
-          <w:sz w:val="20"/>
-          <w:szCs w:val="20"/>
-        </w:rPr>
-        <w:t>for the website can only be decided once we have the detailed information about the payment gateway and Shipping methods.</w:t>
+        <w:t>The exact timelinefor the website can only be decided once we have the detailed information about the payment gateway and Shipping methods.</w:t>
       </w:r>
     </w:p>
     <w:p>
@@ -5589,13 +5498,6 @@
       <w:r>
         <w:rPr>
           <w:color w:val="0070C0"/>
-          <w:u w:val="single"/>
-        </w:rPr>
-        <w:t xml:space="preserve"> </w:t>
-      </w:r>
-      <w:r>
-        <w:rPr>
-          <w:color w:val="0070C0"/>
         </w:rPr>
         <w:t>1 business day</w:t>
       </w:r>
@@ -5655,14 +5557,6 @@
           <w:color w:val="0070C0"/>
         </w:rPr>
       </w:pPr>
-      <w:r>
-        <w:rPr>
-          <w:rFonts w:ascii="Arial" w:hAnsi="Arial" w:cs="Arial"/>
-          <w:bCs/>
-          <w:color w:val="0070C0"/>
-        </w:rPr>
-        <w:t xml:space="preserve"> </w:t>
-      </w:r>
     </w:p>
     <w:p>
       <w:pPr>
@@ -5747,15 +5641,15 @@
 </file>
 
 <file path=word/endnotes.xml><?xml version="1.0" encoding="utf-8"?>
-<w:endnotes xmlns:wpc="http://schemas.microsoft.com/office/word/2010/wordprocessingCanvas" xmlns:mc="http://schemas.openxmlformats.org/markup-compatibility/2006" xmlns:o="urn:schemas-microsoft-com:office:office" xmlns:r="http://schemas.openxmlformats.org/officeDocument/2006/relationships" xmlns:m="http://schemas.openxmlformats.org/officeDocument/2006/math" xmlns:v="urn:schemas-microsoft-com:vml" xmlns:wp14="http://schemas.microsoft.com/office/word/2010/wordprocessingDrawing" xmlns:wp="http://schemas.openxmlformats.org/drawingml/2006/wordprocessingDrawing" xmlns:w10="urn:schemas-microsoft-com:office:word" xmlns:w="http://schemas.openxmlformats.org/wordprocessingml/2006/main" xmlns:w14="http://schemas.microsoft.com/office/word/2010/wordml" xmlns:w15="http://schemas.microsoft.com/office/word/2012/wordml" xmlns:wpg="http://schemas.microsoft.com/office/word/2010/wordprocessingGroup" xmlns:wpi="http://schemas.microsoft.com/office/word/2010/wordprocessingInk" xmlns:wne="http://schemas.microsoft.com/office/word/2006/wordml" xmlns:wps="http://schemas.microsoft.com/office/word/2010/wordprocessingShape" mc:Ignorable="w14 w15 wp14">
-  <w:endnote w:type="separator" w:id="-1">
+<w:endnotes xmlns:ve="http://schemas.openxmlformats.org/markup-compatibility/2006" xmlns:o="urn:schemas-microsoft-com:office:office" xmlns:r="http://schemas.openxmlformats.org/officeDocument/2006/relationships" xmlns:m="http://schemas.openxmlformats.org/officeDocument/2006/math" xmlns:v="urn:schemas-microsoft-com:vml" xmlns:wp="http://schemas.openxmlformats.org/drawingml/2006/wordprocessingDrawing" xmlns:w10="urn:schemas-microsoft-com:office:word" xmlns:w="http://schemas.openxmlformats.org/wordprocessingml/2006/main" xmlns:wne="http://schemas.microsoft.com/office/word/2006/wordml">
+  <w:endnote w:type="separator" w:id="0">
     <w:p>
       <w:r>
         <w:separator/>
       </w:r>
     </w:p>
   </w:endnote>
-  <w:endnote w:type="continuationSeparator" w:id="0">
+  <w:endnote w:type="continuationSeparator" w:id="1">
     <w:p>
       <w:r>
         <w:continuationSeparator/>
@@ -5766,7 +5660,7 @@
 </file>
 
 <file path=word/footer1.xml><?xml version="1.0" encoding="utf-8"?>
-<w:ftr xmlns:wpc="http://schemas.microsoft.com/office/word/2010/wordprocessingCanvas" xmlns:mc="http://schemas.openxmlformats.org/markup-compatibility/2006" xmlns:o="urn:schemas-microsoft-com:office:office" xmlns:r="http://schemas.openxmlformats.org/officeDocument/2006/relationships" xmlns:m="http://schemas.openxmlformats.org/officeDocument/2006/math" xmlns:v="urn:schemas-microsoft-com:vml" xmlns:wp14="http://schemas.microsoft.com/office/word/2010/wordprocessingDrawing" xmlns:wp="http://schemas.openxmlformats.org/drawingml/2006/wordprocessingDrawing" xmlns:w10="urn:schemas-microsoft-com:office:word" xmlns:w="http://schemas.openxmlformats.org/wordprocessingml/2006/main" xmlns:w14="http://schemas.microsoft.com/office/word/2010/wordml" xmlns:w15="http://schemas.microsoft.com/office/word/2012/wordml" xmlns:wpg="http://schemas.microsoft.com/office/word/2010/wordprocessingGroup" xmlns:wpi="http://schemas.microsoft.com/office/word/2010/wordprocessingInk" xmlns:wne="http://schemas.microsoft.com/office/word/2006/wordml" xmlns:wps="http://schemas.microsoft.com/office/word/2010/wordprocessingShape" mc:Ignorable="w14 w15 wp14">
+<w:ftr xmlns:ve="http://schemas.openxmlformats.org/markup-compatibility/2006" xmlns:o="urn:schemas-microsoft-com:office:office" xmlns:r="http://schemas.openxmlformats.org/officeDocument/2006/relationships" xmlns:m="http://schemas.openxmlformats.org/officeDocument/2006/math" xmlns:v="urn:schemas-microsoft-com:vml" xmlns:wp="http://schemas.openxmlformats.org/drawingml/2006/wordprocessingDrawing" xmlns:w10="urn:schemas-microsoft-com:office:word" xmlns:w="http://schemas.openxmlformats.org/wordprocessingml/2006/main" xmlns:wne="http://schemas.microsoft.com/office/word/2006/wordml">
   <w:p>
     <w:pPr>
       <w:pStyle w:val="Footer"/>
@@ -5804,7 +5698,7 @@
 </file>
 
 <file path=word/footer2.xml><?xml version="1.0" encoding="utf-8"?>
-<w:ftr xmlns:wpc="http://schemas.microsoft.com/office/word/2010/wordprocessingCanvas" xmlns:mc="http://schemas.openxmlformats.org/markup-compatibility/2006" xmlns:o="urn:schemas-microsoft-com:office:office" xmlns:r="http://schemas.openxmlformats.org/officeDocument/2006/relationships" xmlns:m="http://schemas.openxmlformats.org/officeDocument/2006/math" xmlns:v="urn:schemas-microsoft-com:vml" xmlns:wp14="http://schemas.microsoft.com/office/word/2010/wordprocessingDrawing" xmlns:wp="http://schemas.openxmlformats.org/drawingml/2006/wordprocessingDrawing" xmlns:w10="urn:schemas-microsoft-com:office:word" xmlns:w="http://schemas.openxmlformats.org/wordprocessingml/2006/main" xmlns:w14="http://schemas.microsoft.com/office/word/2010/wordml" xmlns:w15="http://schemas.microsoft.com/office/word/2012/wordml" xmlns:wpg="http://schemas.microsoft.com/office/word/2010/wordprocessingGroup" xmlns:wpi="http://schemas.microsoft.com/office/word/2010/wordprocessingInk" xmlns:wne="http://schemas.microsoft.com/office/word/2006/wordml" xmlns:wps="http://schemas.microsoft.com/office/word/2010/wordprocessingShape" mc:Ignorable="w14 w15 wp14">
+<w:ftr xmlns:ve="http://schemas.openxmlformats.org/markup-compatibility/2006" xmlns:o="urn:schemas-microsoft-com:office:office" xmlns:r="http://schemas.openxmlformats.org/officeDocument/2006/relationships" xmlns:m="http://schemas.openxmlformats.org/officeDocument/2006/math" xmlns:v="urn:schemas-microsoft-com:vml" xmlns:wp="http://schemas.openxmlformats.org/drawingml/2006/wordprocessingDrawing" xmlns:w10="urn:schemas-microsoft-com:office:word" xmlns:w="http://schemas.openxmlformats.org/wordprocessingml/2006/main" xmlns:wne="http://schemas.microsoft.com/office/word/2006/wordml">
   <w:p>
     <w:pPr>
       <w:pStyle w:val="Footer"/>
@@ -5839,7 +5733,6 @@
         <w:szCs w:val="16"/>
       </w:rPr>
       <w:tab/>
-      <w:t xml:space="preserve">                                                                                                            </w:t>
     </w:r>
     <w:r>
       <w:rPr>
@@ -5925,23 +5818,20 @@
       <w:pStyle w:val="Footer"/>
       <w:ind w:right="360"/>
     </w:pPr>
-    <w:r>
-      <w:t xml:space="preserve">   </w:t>
-    </w:r>
   </w:p>
 </w:ftr>
 </file>
 
 <file path=word/footnotes.xml><?xml version="1.0" encoding="utf-8"?>
-<w:footnotes xmlns:wpc="http://schemas.microsoft.com/office/word/2010/wordprocessingCanvas" xmlns:mc="http://schemas.openxmlformats.org/markup-compatibility/2006" xmlns:o="urn:schemas-microsoft-com:office:office" xmlns:r="http://schemas.openxmlformats.org/officeDocument/2006/relationships" xmlns:m="http://schemas.openxmlformats.org/officeDocument/2006/math" xmlns:v="urn:schemas-microsoft-com:vml" xmlns:wp14="http://schemas.microsoft.com/office/word/2010/wordprocessingDrawing" xmlns:wp="http://schemas.openxmlformats.org/drawingml/2006/wordprocessingDrawing" xmlns:w10="urn:schemas-microsoft-com:office:word" xmlns:w="http://schemas.openxmlformats.org/wordprocessingml/2006/main" xmlns:w14="http://schemas.microsoft.com/office/word/2010/wordml" xmlns:w15="http://schemas.microsoft.com/office/word/2012/wordml" xmlns:wpg="http://schemas.microsoft.com/office/word/2010/wordprocessingGroup" xmlns:wpi="http://schemas.microsoft.com/office/word/2010/wordprocessingInk" xmlns:wne="http://schemas.microsoft.com/office/word/2006/wordml" xmlns:wps="http://schemas.microsoft.com/office/word/2010/wordprocessingShape" mc:Ignorable="w14 w15 wp14">
-  <w:footnote w:type="separator" w:id="-1">
+<w:footnotes xmlns:ve="http://schemas.openxmlformats.org/markup-compatibility/2006" xmlns:o="urn:schemas-microsoft-com:office:office" xmlns:r="http://schemas.openxmlformats.org/officeDocument/2006/relationships" xmlns:m="http://schemas.openxmlformats.org/officeDocument/2006/math" xmlns:v="urn:schemas-microsoft-com:vml" xmlns:wp="http://schemas.openxmlformats.org/drawingml/2006/wordprocessingDrawing" xmlns:w10="urn:schemas-microsoft-com:office:word" xmlns:w="http://schemas.openxmlformats.org/wordprocessingml/2006/main" xmlns:wne="http://schemas.microsoft.com/office/word/2006/wordml">
+  <w:footnote w:type="separator" w:id="0">
     <w:p>
       <w:r>
         <w:separator/>
       </w:r>
     </w:p>
   </w:footnote>
-  <w:footnote w:type="continuationSeparator" w:id="0">
+  <w:footnote w:type="continuationSeparator" w:id="1">
     <w:p>
       <w:r>
         <w:continuationSeparator/>
@@ -5952,7 +5842,7 @@
 </file>
 
 <file path=word/header1.xml><?xml version="1.0" encoding="utf-8"?>
-<w:hdr xmlns:wpc="http://schemas.microsoft.com/office/word/2010/wordprocessingCanvas" xmlns:mc="http://schemas.openxmlformats.org/markup-compatibility/2006" xmlns:o="urn:schemas-microsoft-com:office:office" xmlns:r="http://schemas.openxmlformats.org/officeDocument/2006/relationships" xmlns:m="http://schemas.openxmlformats.org/officeDocument/2006/math" xmlns:v="urn:schemas-microsoft-com:vml" xmlns:wp14="http://schemas.microsoft.com/office/word/2010/wordprocessingDrawing" xmlns:wp="http://schemas.openxmlformats.org/drawingml/2006/wordprocessingDrawing" xmlns:w10="urn:schemas-microsoft-com:office:word" xmlns:w="http://schemas.openxmlformats.org/wordprocessingml/2006/main" xmlns:w14="http://schemas.microsoft.com/office/word/2010/wordml" xmlns:w15="http://schemas.microsoft.com/office/word/2012/wordml" xmlns:wpg="http://schemas.microsoft.com/office/word/2010/wordprocessingGroup" xmlns:wpi="http://schemas.microsoft.com/office/word/2010/wordprocessingInk" xmlns:wne="http://schemas.microsoft.com/office/word/2006/wordml" xmlns:wps="http://schemas.microsoft.com/office/word/2010/wordprocessingShape" mc:Ignorable="w14 w15 wp14">
+<w:hdr xmlns:ve="http://schemas.openxmlformats.org/markup-compatibility/2006" xmlns:o="urn:schemas-microsoft-com:office:office" xmlns:r="http://schemas.openxmlformats.org/officeDocument/2006/relationships" xmlns:m="http://schemas.openxmlformats.org/officeDocument/2006/math" xmlns:v="urn:schemas-microsoft-com:vml" xmlns:wp="http://schemas.openxmlformats.org/drawingml/2006/wordprocessingDrawing" xmlns:w10="urn:schemas-microsoft-com:office:word" xmlns:w="http://schemas.openxmlformats.org/wordprocessingml/2006/main" xmlns:wne="http://schemas.microsoft.com/office/word/2006/wordml">
   <w:p>
     <w:pPr>
       <w:pStyle w:val="Header"/>
@@ -5962,7 +5852,7 @@
         <w:noProof/>
       </w:rPr>
       <w:drawing>
-        <wp:anchor distT="0" distB="0" distL="114300" distR="114300" simplePos="0" relativeHeight="251658240" behindDoc="0" locked="0" layoutInCell="1" allowOverlap="1" wp14:editId="0C31D174">
+        <wp:anchor distT="0" distB="0" distL="114300" distR="114300" simplePos="0" relativeHeight="251658240" behindDoc="0" locked="0" layoutInCell="1" allowOverlap="1">
           <wp:simplePos x="0" y="0"/>
           <wp:positionH relativeFrom="margin">
             <wp:posOffset>-1092200</wp:posOffset>
@@ -5990,7 +5880,7 @@
                   <a:blip r:embed="rId1">
                     <a:extLst>
                       <a:ext uri="{28A0092B-C50C-407E-A947-70E740481C1C}">
-                        <a14:useLocalDpi xmlns:a14="http://schemas.microsoft.com/office/drawing/2010/main" val="0"/>
+                        <a14:useLocalDpi xmlns:a14="http://schemas.microsoft.com/office/drawing/2010/main" xmlns:wps="http://schemas.microsoft.com/office/word/2010/wordprocessingShape" xmlns:wpi="http://schemas.microsoft.com/office/word/2010/wordprocessingInk" xmlns:wpg="http://schemas.microsoft.com/office/word/2010/wordprocessingGroup" xmlns:w15="http://schemas.microsoft.com/office/word/2012/wordml" xmlns:w14="http://schemas.microsoft.com/office/word/2010/wordml" xmlns:w="http://schemas.openxmlformats.org/wordprocessingml/2006/main" xmlns:w10="urn:schemas-microsoft-com:office:word" xmlns:wp14="http://schemas.microsoft.com/office/word/2010/wordprocessingDrawing" xmlns:v="urn:schemas-microsoft-com:vml" xmlns:o="urn:schemas-microsoft-com:office:office" xmlns:mc="http://schemas.openxmlformats.org/markup-compatibility/2006" xmlns:wpc="http://schemas.microsoft.com/office/word/2010/wordprocessingCanvas" xmlns="" val="0"/>
                       </a:ext>
                     </a:extLst>
                   </a:blip>
@@ -6015,12 +5905,6 @@
               </pic:pic>
             </a:graphicData>
           </a:graphic>
-          <wp14:sizeRelH relativeFrom="page">
-            <wp14:pctWidth>0</wp14:pctWidth>
-          </wp14:sizeRelH>
-          <wp14:sizeRelV relativeFrom="page">
-            <wp14:pctHeight>0</wp14:pctHeight>
-          </wp14:sizeRelV>
         </wp:anchor>
       </w:drawing>
     </w:r>
@@ -6029,7 +5913,7 @@
 </file>
 
 <file path=word/numbering.xml><?xml version="1.0" encoding="utf-8"?>
-<w:numbering xmlns:wpc="http://schemas.microsoft.com/office/word/2010/wordprocessingCanvas" xmlns:mc="http://schemas.openxmlformats.org/markup-compatibility/2006" xmlns:o="urn:schemas-microsoft-com:office:office" xmlns:r="http://schemas.openxmlformats.org/officeDocument/2006/relationships" xmlns:m="http://schemas.openxmlformats.org/officeDocument/2006/math" xmlns:v="urn:schemas-microsoft-com:vml" xmlns:wp14="http://schemas.microsoft.com/office/word/2010/wordprocessingDrawing" xmlns:wp="http://schemas.openxmlformats.org/drawingml/2006/wordprocessingDrawing" xmlns:w10="urn:schemas-microsoft-com:office:word" xmlns:w="http://schemas.openxmlformats.org/wordprocessingml/2006/main" xmlns:w14="http://schemas.microsoft.com/office/word/2010/wordml" xmlns:w15="http://schemas.microsoft.com/office/word/2012/wordml" xmlns:wpg="http://schemas.microsoft.com/office/word/2010/wordprocessingGroup" xmlns:wpi="http://schemas.microsoft.com/office/word/2010/wordprocessingInk" xmlns:wne="http://schemas.microsoft.com/office/word/2006/wordml" xmlns:wps="http://schemas.microsoft.com/office/word/2010/wordprocessingShape" mc:Ignorable="w14 w15 wp14">
+<w:numbering xmlns:ve="http://schemas.openxmlformats.org/markup-compatibility/2006" xmlns:o="urn:schemas-microsoft-com:office:office" xmlns:r="http://schemas.openxmlformats.org/officeDocument/2006/relationships" xmlns:m="http://schemas.openxmlformats.org/officeDocument/2006/math" xmlns:v="urn:schemas-microsoft-com:vml" xmlns:wp="http://schemas.openxmlformats.org/drawingml/2006/wordprocessingDrawing" xmlns:w10="urn:schemas-microsoft-com:office:word" xmlns:w="http://schemas.openxmlformats.org/wordprocessingml/2006/main" xmlns:wne="http://schemas.microsoft.com/office/word/2006/wordml">
   <w:abstractNum w:abstractNumId="0">
     <w:nsid w:val="03D11051"/>
     <w:multiLevelType w:val="hybridMultilevel"/>
@@ -10534,7 +10418,7 @@
 </file>
 
 <file path=word/styles.xml><?xml version="1.0" encoding="utf-8"?>
-<w:styles xmlns:mc="http://schemas.openxmlformats.org/markup-compatibility/2006" xmlns:r="http://schemas.openxmlformats.org/officeDocument/2006/relationships" xmlns:w="http://schemas.openxmlformats.org/wordprocessingml/2006/main" xmlns:w14="http://schemas.microsoft.com/office/word/2010/wordml" xmlns:w15="http://schemas.microsoft.com/office/word/2012/wordml" mc:Ignorable="w14 w15">
+<w:styles xmlns:r="http://schemas.openxmlformats.org/officeDocument/2006/relationships" xmlns:w="http://schemas.openxmlformats.org/wordprocessingml/2006/main">
   <w:docDefaults>
     <w:rPrDefault>
       <w:rPr>
@@ -10544,378 +10428,146 @@
     </w:rPrDefault>
     <w:pPrDefault/>
   </w:docDefaults>
-  <w:latentStyles w:defLockedState="0" w:defUIPriority="99" w:defSemiHidden="0" w:defUnhideWhenUsed="0" w:defQFormat="0" w:count="371">
-    <w:lsdException w:name="Normal" w:uiPriority="0" w:qFormat="1"/>
-    <w:lsdException w:name="heading 1" w:uiPriority="9" w:qFormat="1"/>
-    <w:lsdException w:name="heading 2" w:semiHidden="1" w:uiPriority="9" w:unhideWhenUsed="1" w:qFormat="1"/>
-    <w:lsdException w:name="heading 3" w:semiHidden="1" w:uiPriority="9" w:unhideWhenUsed="1" w:qFormat="1"/>
-    <w:lsdException w:name="heading 4" w:semiHidden="1" w:uiPriority="9" w:unhideWhenUsed="1" w:qFormat="1"/>
-    <w:lsdException w:name="heading 5" w:semiHidden="1" w:uiPriority="9" w:unhideWhenUsed="1" w:qFormat="1"/>
-    <w:lsdException w:name="heading 6" w:semiHidden="1" w:uiPriority="9" w:unhideWhenUsed="1" w:qFormat="1"/>
-    <w:lsdException w:name="heading 7" w:semiHidden="1" w:uiPriority="9" w:unhideWhenUsed="1" w:qFormat="1"/>
-    <w:lsdException w:name="heading 8" w:semiHidden="1" w:uiPriority="9" w:unhideWhenUsed="1" w:qFormat="1"/>
-    <w:lsdException w:name="heading 9" w:semiHidden="1" w:uiPriority="9" w:unhideWhenUsed="1" w:qFormat="1"/>
-    <w:lsdException w:name="index 1" w:semiHidden="1" w:unhideWhenUsed="1"/>
-    <w:lsdException w:name="index 2" w:semiHidden="1" w:unhideWhenUsed="1"/>
-    <w:lsdException w:name="index 3" w:semiHidden="1" w:unhideWhenUsed="1"/>
-    <w:lsdException w:name="index 4" w:semiHidden="1" w:unhideWhenUsed="1"/>
-    <w:lsdException w:name="index 5" w:semiHidden="1" w:unhideWhenUsed="1"/>
-    <w:lsdException w:name="index 6" w:semiHidden="1" w:unhideWhenUsed="1"/>
-    <w:lsdException w:name="index 7" w:semiHidden="1" w:unhideWhenUsed="1"/>
-    <w:lsdException w:name="index 8" w:semiHidden="1" w:unhideWhenUsed="1"/>
-    <w:lsdException w:name="index 9" w:semiHidden="1" w:unhideWhenUsed="1"/>
-    <w:lsdException w:name="toc 1" w:semiHidden="1" w:uiPriority="39" w:unhideWhenUsed="1"/>
-    <w:lsdException w:name="toc 2" w:semiHidden="1" w:uiPriority="39" w:unhideWhenUsed="1"/>
-    <w:lsdException w:name="toc 3" w:semiHidden="1" w:uiPriority="39" w:unhideWhenUsed="1"/>
-    <w:lsdException w:name="toc 4" w:semiHidden="1" w:uiPriority="39" w:unhideWhenUsed="1"/>
-    <w:lsdException w:name="toc 5" w:semiHidden="1" w:uiPriority="39" w:unhideWhenUsed="1"/>
-    <w:lsdException w:name="toc 6" w:semiHidden="1" w:uiPriority="39" w:unhideWhenUsed="1"/>
-    <w:lsdException w:name="toc 7" w:semiHidden="1" w:uiPriority="39" w:unhideWhenUsed="1"/>
-    <w:lsdException w:name="toc 8" w:semiHidden="1" w:uiPriority="39" w:unhideWhenUsed="1"/>
-    <w:lsdException w:name="toc 9" w:semiHidden="1" w:uiPriority="39" w:unhideWhenUsed="1"/>
-    <w:lsdException w:name="Normal Indent" w:semiHidden="1" w:unhideWhenUsed="1"/>
-    <w:lsdException w:name="footnote text" w:semiHidden="1" w:unhideWhenUsed="1"/>
-    <w:lsdException w:name="annotation text" w:semiHidden="1" w:unhideWhenUsed="1"/>
-    <w:lsdException w:name="header" w:semiHidden="1" w:unhideWhenUsed="1"/>
-    <w:lsdException w:name="footer" w:semiHidden="1" w:unhideWhenUsed="1"/>
-    <w:lsdException w:name="index heading" w:semiHidden="1" w:unhideWhenUsed="1"/>
-    <w:lsdException w:name="caption" w:semiHidden="1" w:uiPriority="35" w:unhideWhenUsed="1" w:qFormat="1"/>
-    <w:lsdException w:name="table of figures" w:semiHidden="1" w:unhideWhenUsed="1"/>
-    <w:lsdException w:name="envelope address" w:semiHidden="1" w:unhideWhenUsed="1"/>
-    <w:lsdException w:name="envelope return" w:semiHidden="1" w:unhideWhenUsed="1"/>
-    <w:lsdException w:name="footnote reference" w:semiHidden="1" w:unhideWhenUsed="1"/>
-    <w:lsdException w:name="annotation reference" w:semiHidden="1" w:unhideWhenUsed="1"/>
-    <w:lsdException w:name="line number" w:semiHidden="1" w:unhideWhenUsed="1"/>
-    <w:lsdException w:name="page number" w:semiHidden="1" w:unhideWhenUsed="1"/>
-    <w:lsdException w:name="endnote reference" w:semiHidden="1" w:unhideWhenUsed="1"/>
-    <w:lsdException w:name="endnote text" w:semiHidden="1" w:unhideWhenUsed="1"/>
-    <w:lsdException w:name="table of authorities" w:semiHidden="1" w:unhideWhenUsed="1"/>
-    <w:lsdException w:name="macro" w:semiHidden="1" w:unhideWhenUsed="1"/>
-    <w:lsdException w:name="toa heading" w:semiHidden="1" w:unhideWhenUsed="1"/>
-    <w:lsdException w:name="List" w:semiHidden="1" w:unhideWhenUsed="1"/>
-    <w:lsdException w:name="List Bullet" w:semiHidden="1" w:unhideWhenUsed="1"/>
-    <w:lsdException w:name="List Number" w:semiHidden="1" w:unhideWhenUsed="1"/>
-    <w:lsdException w:name="List 2" w:semiHidden="1" w:unhideWhenUsed="1"/>
-    <w:lsdException w:name="List 3" w:semiHidden="1" w:unhideWhenUsed="1"/>
-    <w:lsdException w:name="List 4" w:semiHidden="1" w:unhideWhenUsed="1"/>
-    <w:lsdException w:name="List 5" w:semiHidden="1" w:unhideWhenUsed="1"/>
-    <w:lsdException w:name="List Bullet 2" w:semiHidden="1" w:unhideWhenUsed="1"/>
-    <w:lsdException w:name="List Bullet 3" w:semiHidden="1" w:unhideWhenUsed="1"/>
-    <w:lsdException w:name="List Bullet 4" w:semiHidden="1" w:unhideWhenUsed="1"/>
-    <w:lsdException w:name="List Bullet 5" w:semiHidden="1" w:unhideWhenUsed="1"/>
-    <w:lsdException w:name="List Number 2" w:semiHidden="1" w:unhideWhenUsed="1"/>
-    <w:lsdException w:name="List Number 3" w:semiHidden="1" w:unhideWhenUsed="1"/>
-    <w:lsdException w:name="List Number 4" w:semiHidden="1" w:unhideWhenUsed="1"/>
-    <w:lsdException w:name="List Number 5" w:semiHidden="1" w:unhideWhenUsed="1"/>
-    <w:lsdException w:name="Title" w:uiPriority="10" w:qFormat="1"/>
-    <w:lsdException w:name="Closing" w:semiHidden="1" w:unhideWhenUsed="1"/>
-    <w:lsdException w:name="Signature" w:semiHidden="1" w:unhideWhenUsed="1"/>
-    <w:lsdException w:name="Default Paragraph Font" w:semiHidden="1" w:uiPriority="1" w:unhideWhenUsed="1"/>
-    <w:lsdException w:name="Body Text" w:semiHidden="1" w:unhideWhenUsed="1"/>
-    <w:lsdException w:name="Body Text Indent" w:semiHidden="1" w:unhideWhenUsed="1"/>
-    <w:lsdException w:name="List Continue" w:semiHidden="1" w:unhideWhenUsed="1"/>
-    <w:lsdException w:name="List Continue 2" w:semiHidden="1" w:unhideWhenUsed="1"/>
-    <w:lsdException w:name="List Continue 3" w:semiHidden="1" w:unhideWhenUsed="1"/>
-    <w:lsdException w:name="List Continue 4" w:semiHidden="1" w:unhideWhenUsed="1"/>
-    <w:lsdException w:name="List Continue 5" w:semiHidden="1" w:unhideWhenUsed="1"/>
-    <w:lsdException w:name="Message Header" w:semiHidden="1" w:unhideWhenUsed="1"/>
-    <w:lsdException w:name="Subtitle" w:uiPriority="11" w:qFormat="1"/>
-    <w:lsdException w:name="Salutation" w:semiHidden="1" w:unhideWhenUsed="1"/>
-    <w:lsdException w:name="Date" w:semiHidden="1" w:unhideWhenUsed="1"/>
-    <w:lsdException w:name="Body Text First Indent" w:semiHidden="1" w:unhideWhenUsed="1"/>
-    <w:lsdException w:name="Body Text First Indent 2" w:semiHidden="1" w:unhideWhenUsed="1"/>
-    <w:lsdException w:name="Note Heading" w:semiHidden="1" w:unhideWhenUsed="1"/>
-    <w:lsdException w:name="Body Text 2" w:semiHidden="1" w:uiPriority="0" w:unhideWhenUsed="1"/>
-    <w:lsdException w:name="Body Text 3" w:semiHidden="1" w:unhideWhenUsed="1"/>
-    <w:lsdException w:name="Body Text Indent 2" w:semiHidden="1" w:unhideWhenUsed="1"/>
-    <w:lsdException w:name="Body Text Indent 3" w:semiHidden="1" w:unhideWhenUsed="1"/>
-    <w:lsdException w:name="Block Text" w:semiHidden="1" w:unhideWhenUsed="1"/>
-    <w:lsdException w:name="Hyperlink" w:semiHidden="1" w:uiPriority="0" w:unhideWhenUsed="1"/>
-    <w:lsdException w:name="FollowedHyperlink" w:semiHidden="1" w:unhideWhenUsed="1"/>
-    <w:lsdException w:name="Strong" w:uiPriority="22" w:qFormat="1"/>
-    <w:lsdException w:name="Emphasis" w:uiPriority="20" w:qFormat="1"/>
-    <w:lsdException w:name="Document Map" w:semiHidden="1" w:unhideWhenUsed="1"/>
-    <w:lsdException w:name="Plain Text" w:semiHidden="1" w:unhideWhenUsed="1"/>
-    <w:lsdException w:name="E-mail Signature" w:semiHidden="1" w:unhideWhenUsed="1"/>
-    <w:lsdException w:name="HTML Top of Form" w:semiHidden="1" w:unhideWhenUsed="1"/>
-    <w:lsdException w:name="HTML Bottom of Form" w:semiHidden="1" w:unhideWhenUsed="1"/>
-    <w:lsdException w:name="Normal (Web)" w:semiHidden="1" w:unhideWhenUsed="1"/>
-    <w:lsdException w:name="HTML Acronym" w:semiHidden="1" w:unhideWhenUsed="1"/>
-    <w:lsdException w:name="HTML Address" w:semiHidden="1" w:unhideWhenUsed="1"/>
-    <w:lsdException w:name="HTML Cite" w:semiHidden="1" w:unhideWhenUsed="1"/>
-    <w:lsdException w:name="HTML Code" w:semiHidden="1" w:unhideWhenUsed="1"/>
-    <w:lsdException w:name="HTML Definition" w:semiHidden="1" w:unhideWhenUsed="1"/>
-    <w:lsdException w:name="HTML Keyboard" w:semiHidden="1" w:unhideWhenUsed="1"/>
-    <w:lsdException w:name="HTML Preformatted" w:semiHidden="1" w:unhideWhenUsed="1"/>
-    <w:lsdException w:name="HTML Sample" w:semiHidden="1" w:unhideWhenUsed="1"/>
-    <w:lsdException w:name="HTML Typewriter" w:semiHidden="1" w:unhideWhenUsed="1"/>
-    <w:lsdException w:name="HTML Variable" w:semiHidden="1" w:unhideWhenUsed="1"/>
-    <w:lsdException w:name="Normal Table" w:semiHidden="1" w:unhideWhenUsed="1"/>
-    <w:lsdException w:name="annotation subject" w:semiHidden="1" w:unhideWhenUsed="1"/>
-    <w:lsdException w:name="No List" w:semiHidden="1" w:unhideWhenUsed="1"/>
-    <w:lsdException w:name="Outline List 1" w:semiHidden="1" w:unhideWhenUsed="1"/>
-    <w:lsdException w:name="Outline List 2" w:semiHidden="1" w:unhideWhenUsed="1"/>
-    <w:lsdException w:name="Outline List 3" w:semiHidden="1" w:unhideWhenUsed="1"/>
-    <w:lsdException w:name="Table Simple 1" w:semiHidden="1" w:unhideWhenUsed="1"/>
-    <w:lsdException w:name="Table Simple 2" w:semiHidden="1" w:unhideWhenUsed="1"/>
-    <w:lsdException w:name="Table Simple 3" w:semiHidden="1" w:unhideWhenUsed="1"/>
-    <w:lsdException w:name="Table Classic 1" w:semiHidden="1" w:unhideWhenUsed="1"/>
-    <w:lsdException w:name="Table Classic 2" w:semiHidden="1" w:unhideWhenUsed="1"/>
-    <w:lsdException w:name="Table Classic 3" w:semiHidden="1" w:unhideWhenUsed="1"/>
-    <w:lsdException w:name="Table Classic 4" w:semiHidden="1" w:unhideWhenUsed="1"/>
-    <w:lsdException w:name="Table Colorful 1" w:semiHidden="1" w:unhideWhenUsed="1"/>
-    <w:lsdException w:name="Table Colorful 2" w:semiHidden="1" w:unhideWhenUsed="1"/>
-    <w:lsdException w:name="Table Colorful 3" w:semiHidden="1" w:unhideWhenUsed="1"/>
-    <w:lsdException w:name="Table Columns 1" w:semiHidden="1" w:unhideWhenUsed="1"/>
-    <w:lsdException w:name="Table Columns 2" w:semiHidden="1" w:unhideWhenUsed="1"/>
-    <w:lsdException w:name="Table Columns 3" w:semiHidden="1" w:unhideWhenUsed="1"/>
-    <w:lsdException w:name="Table Columns 4" w:semiHidden="1" w:unhideWhenUsed="1"/>
-    <w:lsdException w:name="Table Columns 5" w:semiHidden="1" w:unhideWhenUsed="1"/>
-    <w:lsdException w:name="Table Grid 1" w:semiHidden="1" w:unhideWhenUsed="1"/>
-    <w:lsdException w:name="Table Grid 2" w:semiHidden="1" w:unhideWhenUsed="1"/>
-    <w:lsdException w:name="Table Grid 3" w:semiHidden="1" w:unhideWhenUsed="1"/>
-    <w:lsdException w:name="Table Grid 4" w:semiHidden="1" w:unhideWhenUsed="1"/>
-    <w:lsdException w:name="Table Grid 5" w:semiHidden="1" w:unhideWhenUsed="1"/>
-    <w:lsdException w:name="Table Grid 6" w:semiHidden="1" w:unhideWhenUsed="1"/>
-    <w:lsdException w:name="Table Grid 7" w:semiHidden="1" w:unhideWhenUsed="1"/>
-    <w:lsdException w:name="Table Grid 8" w:semiHidden="1" w:unhideWhenUsed="1"/>
-    <w:lsdException w:name="Table List 1" w:semiHidden="1" w:unhideWhenUsed="1"/>
-    <w:lsdException w:name="Table List 2" w:semiHidden="1" w:unhideWhenUsed="1"/>
-    <w:lsdException w:name="Table List 3" w:semiHidden="1" w:unhideWhenUsed="1"/>
-    <w:lsdException w:name="Table List 4" w:semiHidden="1" w:unhideWhenUsed="1"/>
-    <w:lsdException w:name="Table List 5" w:semiHidden="1" w:unhideWhenUsed="1"/>
-    <w:lsdException w:name="Table List 6" w:semiHidden="1" w:unhideWhenUsed="1"/>
-    <w:lsdException w:name="Table List 7" w:semiHidden="1" w:unhideWhenUsed="1"/>
-    <w:lsdException w:name="Table List 8" w:semiHidden="1" w:unhideWhenUsed="1"/>
-    <w:lsdException w:name="Table 3D effects 1" w:semiHidden="1" w:unhideWhenUsed="1"/>
-    <w:lsdException w:name="Table 3D effects 2" w:semiHidden="1" w:unhideWhenUsed="1"/>
-    <w:lsdException w:name="Table 3D effects 3" w:semiHidden="1" w:unhideWhenUsed="1"/>
-    <w:lsdException w:name="Table Contemporary" w:semiHidden="1" w:unhideWhenUsed="1"/>
-    <w:lsdException w:name="Table Elegant" w:semiHidden="1" w:unhideWhenUsed="1"/>
-    <w:lsdException w:name="Table Professional" w:semiHidden="1" w:unhideWhenUsed="1"/>
-    <w:lsdException w:name="Table Subtle 1" w:semiHidden="1" w:unhideWhenUsed="1"/>
-    <w:lsdException w:name="Table Subtle 2" w:semiHidden="1" w:unhideWhenUsed="1"/>
-    <w:lsdException w:name="Table Web 1" w:semiHidden="1" w:unhideWhenUsed="1"/>
-    <w:lsdException w:name="Table Web 2" w:semiHidden="1" w:unhideWhenUsed="1"/>
-    <w:lsdException w:name="Table Web 3" w:semiHidden="1" w:unhideWhenUsed="1"/>
-    <w:lsdException w:name="Balloon Text" w:semiHidden="1" w:unhideWhenUsed="1"/>
-    <w:lsdException w:name="Table Grid" w:uiPriority="59"/>
-    <w:lsdException w:name="Table Theme" w:semiHidden="1" w:unhideWhenUsed="1"/>
-    <w:lsdException w:name="Placeholder Text" w:semiHidden="1"/>
-    <w:lsdException w:name="No Spacing" w:uiPriority="1" w:qFormat="1"/>
-    <w:lsdException w:name="Light Shading" w:uiPriority="60"/>
-    <w:lsdException w:name="Light List" w:uiPriority="61"/>
-    <w:lsdException w:name="Light Grid" w:uiPriority="62"/>
-    <w:lsdException w:name="Medium Shading 1" w:uiPriority="63"/>
-    <w:lsdException w:name="Medium Shading 2" w:uiPriority="64"/>
-    <w:lsdException w:name="Medium List 1" w:uiPriority="65"/>
-    <w:lsdException w:name="Medium List 2" w:uiPriority="66"/>
-    <w:lsdException w:name="Medium Grid 1" w:uiPriority="67"/>
-    <w:lsdException w:name="Medium Grid 2" w:uiPriority="68"/>
-    <w:lsdException w:name="Medium Grid 3" w:uiPriority="69"/>
-    <w:lsdException w:name="Dark List" w:uiPriority="70"/>
-    <w:lsdException w:name="Colorful Shading" w:uiPriority="71"/>
-    <w:lsdException w:name="Colorful List" w:uiPriority="72"/>
-    <w:lsdException w:name="Colorful Grid" w:uiPriority="73"/>
-    <w:lsdException w:name="Light Shading Accent 1" w:uiPriority="60"/>
-    <w:lsdException w:name="Light List Accent 1" w:uiPriority="61"/>
-    <w:lsdException w:name="Light Grid Accent 1" w:uiPriority="62"/>
-    <w:lsdException w:name="Medium Shading 1 Accent 1" w:uiPriority="63"/>
-    <w:lsdException w:name="Medium Shading 2 Accent 1" w:uiPriority="64"/>
-    <w:lsdException w:name="Medium List 1 Accent 1" w:uiPriority="65"/>
-    <w:lsdException w:name="Revision" w:semiHidden="1"/>
-    <w:lsdException w:name="List Paragraph" w:uiPriority="34" w:qFormat="1"/>
-    <w:lsdException w:name="Quote" w:uiPriority="29" w:qFormat="1"/>
-    <w:lsdException w:name="Intense Quote" w:uiPriority="30" w:qFormat="1"/>
-    <w:lsdException w:name="Medium List 2 Accent 1" w:uiPriority="66"/>
-    <w:lsdException w:name="Medium Grid 1 Accent 1" w:uiPriority="67"/>
-    <w:lsdException w:name="Medium Grid 2 Accent 1" w:uiPriority="68"/>
-    <w:lsdException w:name="Medium Grid 3 Accent 1" w:uiPriority="69"/>
-    <w:lsdException w:name="Dark List Accent 1" w:uiPriority="70"/>
-    <w:lsdException w:name="Colorful Shading Accent 1" w:uiPriority="71"/>
-    <w:lsdException w:name="Colorful List Accent 1" w:uiPriority="72"/>
-    <w:lsdException w:name="Colorful Grid Accent 1" w:uiPriority="73"/>
-    <w:lsdException w:name="Light Shading Accent 2" w:uiPriority="60"/>
-    <w:lsdException w:name="Light List Accent 2" w:uiPriority="61"/>
-    <w:lsdException w:name="Light Grid Accent 2" w:uiPriority="62"/>
-    <w:lsdException w:name="Medium Shading 1 Accent 2" w:uiPriority="63"/>
-    <w:lsdException w:name="Medium Shading 2 Accent 2" w:uiPriority="64"/>
-    <w:lsdException w:name="Medium List 1 Accent 2" w:uiPriority="65"/>
-    <w:lsdException w:name="Medium List 2 Accent 2" w:uiPriority="66"/>
-    <w:lsdException w:name="Medium Grid 1 Accent 2" w:uiPriority="67"/>
-    <w:lsdException w:name="Medium Grid 2 Accent 2" w:uiPriority="68"/>
-    <w:lsdException w:name="Medium Grid 3 Accent 2" w:uiPriority="69"/>
-    <w:lsdException w:name="Dark List Accent 2" w:uiPriority="70"/>
-    <w:lsdException w:name="Colorful Shading Accent 2" w:uiPriority="71"/>
-    <w:lsdException w:name="Colorful List Accent 2" w:uiPriority="72"/>
-    <w:lsdException w:name="Colorful Grid Accent 2" w:uiPriority="73"/>
-    <w:lsdException w:name="Light Shading Accent 3" w:uiPriority="60"/>
-    <w:lsdException w:name="Light List Accent 3" w:uiPriority="61"/>
-    <w:lsdException w:name="Light Grid Accent 3" w:uiPriority="62"/>
-    <w:lsdException w:name="Medium Shading 1 Accent 3" w:uiPriority="63"/>
-    <w:lsdException w:name="Medium Shading 2 Accent 3" w:uiPriority="64"/>
-    <w:lsdException w:name="Medium List 1 Accent 3" w:uiPriority="65"/>
-    <w:lsdException w:name="Medium List 2 Accent 3" w:uiPriority="66"/>
-    <w:lsdException w:name="Medium Grid 1 Accent 3" w:uiPriority="67"/>
-    <w:lsdException w:name="Medium Grid 2 Accent 3" w:uiPriority="68"/>
-    <w:lsdException w:name="Medium Grid 3 Accent 3" w:uiPriority="69"/>
-    <w:lsdException w:name="Dark List Accent 3" w:uiPriority="70"/>
-    <w:lsdException w:name="Colorful Shading Accent 3" w:uiPriority="71"/>
-    <w:lsdException w:name="Colorful List Accent 3" w:uiPriority="72"/>
-    <w:lsdException w:name="Colorful Grid Accent 3" w:uiPriority="73"/>
-    <w:lsdException w:name="Light Shading Accent 4" w:uiPriority="60"/>
-    <w:lsdException w:name="Light List Accent 4" w:uiPriority="61"/>
-    <w:lsdException w:name="Light Grid Accent 4" w:uiPriority="62"/>
-    <w:lsdException w:name="Medium Shading 1 Accent 4" w:uiPriority="63"/>
-    <w:lsdException w:name="Medium Shading 2 Accent 4" w:uiPriority="64"/>
-    <w:lsdException w:name="Medium List 1 Accent 4" w:uiPriority="65"/>
-    <w:lsdException w:name="Medium List 2 Accent 4" w:uiPriority="66"/>
-    <w:lsdException w:name="Medium Grid 1 Accent 4" w:uiPriority="67"/>
-    <w:lsdException w:name="Medium Grid 2 Accent 4" w:uiPriority="68"/>
-    <w:lsdException w:name="Medium Grid 3 Accent 4" w:uiPriority="69"/>
-    <w:lsdException w:name="Dark List Accent 4" w:uiPriority="70"/>
-    <w:lsdException w:name="Colorful Shading Accent 4" w:uiPriority="71"/>
-    <w:lsdException w:name="Colorful List Accent 4" w:uiPriority="72"/>
-    <w:lsdException w:name="Colorful Grid Accent 4" w:uiPriority="73"/>
-    <w:lsdException w:name="Light Shading Accent 5" w:uiPriority="60"/>
-    <w:lsdException w:name="Light List Accent 5" w:uiPriority="61"/>
-    <w:lsdException w:name="Light Grid Accent 5" w:uiPriority="62"/>
-    <w:lsdException w:name="Medium Shading 1 Accent 5" w:uiPriority="63"/>
-    <w:lsdException w:name="Medium Shading 2 Accent 5" w:uiPriority="64"/>
-    <w:lsdException w:name="Medium List 1 Accent 5" w:uiPriority="65"/>
-    <w:lsdException w:name="Medium List 2 Accent 5" w:uiPriority="66"/>
-    <w:lsdException w:name="Medium Grid 1 Accent 5" w:uiPriority="67"/>
-    <w:lsdException w:name="Medium Grid 2 Accent 5" w:uiPriority="68"/>
-    <w:lsdException w:name="Medium Grid 3 Accent 5" w:uiPriority="69"/>
-    <w:lsdException w:name="Dark List Accent 5" w:uiPriority="70"/>
-    <w:lsdException w:name="Colorful Shading Accent 5" w:uiPriority="71"/>
-    <w:lsdException w:name="Colorful List Accent 5" w:uiPriority="72"/>
-    <w:lsdException w:name="Colorful Grid Accent 5" w:uiPriority="73"/>
-    <w:lsdException w:name="Light Shading Accent 6" w:uiPriority="60"/>
-    <w:lsdException w:name="Light List Accent 6" w:uiPriority="61"/>
-    <w:lsdException w:name="Light Grid Accent 6" w:uiPriority="62"/>
-    <w:lsdException w:name="Medium Shading 1 Accent 6" w:uiPriority="63"/>
-    <w:lsdException w:name="Medium Shading 2 Accent 6" w:uiPriority="64"/>
-    <w:lsdException w:name="Medium List 1 Accent 6" w:uiPriority="65"/>
-    <w:lsdException w:name="Medium List 2 Accent 6" w:uiPriority="66"/>
-    <w:lsdException w:name="Medium Grid 1 Accent 6" w:uiPriority="67"/>
-    <w:lsdException w:name="Medium Grid 2 Accent 6" w:uiPriority="68"/>
-    <w:lsdException w:name="Medium Grid 3 Accent 6" w:uiPriority="69"/>
-    <w:lsdException w:name="Dark List Accent 6" w:uiPriority="70"/>
-    <w:lsdException w:name="Colorful Shading Accent 6" w:uiPriority="71"/>
-    <w:lsdException w:name="Colorful List Accent 6" w:uiPriority="72"/>
-    <w:lsdException w:name="Colorful Grid Accent 6" w:uiPriority="73"/>
-    <w:lsdException w:name="Subtle Emphasis" w:uiPriority="19" w:qFormat="1"/>
-    <w:lsdException w:name="Intense Emphasis" w:uiPriority="21" w:qFormat="1"/>
-    <w:lsdException w:name="Subtle Reference" w:uiPriority="31" w:qFormat="1"/>
-    <w:lsdException w:name="Intense Reference" w:uiPriority="32" w:qFormat="1"/>
-    <w:lsdException w:name="Book Title" w:uiPriority="33" w:qFormat="1"/>
-    <w:lsdException w:name="Bibliography" w:semiHidden="1" w:uiPriority="37" w:unhideWhenUsed="1"/>
-    <w:lsdException w:name="TOC Heading" w:semiHidden="1" w:uiPriority="39" w:unhideWhenUsed="1" w:qFormat="1"/>
-    <w:lsdException w:name="Plain Table 1" w:uiPriority="41"/>
-    <w:lsdException w:name="Plain Table 2" w:uiPriority="42"/>
-    <w:lsdException w:name="Plain Table 3" w:uiPriority="43"/>
-    <w:lsdException w:name="Plain Table 4" w:uiPriority="44"/>
-    <w:lsdException w:name="Plain Table 5" w:uiPriority="45"/>
-    <w:lsdException w:name="Grid Table Light" w:uiPriority="40"/>
-    <w:lsdException w:name="Grid Table 1 Light" w:uiPriority="46"/>
-    <w:lsdException w:name="Grid Table 2" w:uiPriority="47"/>
-    <w:lsdException w:name="Grid Table 3" w:uiPriority="48"/>
-    <w:lsdException w:name="Grid Table 4" w:uiPriority="49"/>
-    <w:lsdException w:name="Grid Table 5 Dark" w:uiPriority="50"/>
-    <w:lsdException w:name="Grid Table 6 Colorful" w:uiPriority="51"/>
-    <w:lsdException w:name="Grid Table 7 Colorful" w:uiPriority="52"/>
-    <w:lsdException w:name="Grid Table 1 Light Accent 1" w:uiPriority="46"/>
-    <w:lsdException w:name="Grid Table 2 Accent 1" w:uiPriority="47"/>
-    <w:lsdException w:name="Grid Table 3 Accent 1" w:uiPriority="48"/>
-    <w:lsdException w:name="Grid Table 4 Accent 1" w:uiPriority="49"/>
-    <w:lsdException w:name="Grid Table 5 Dark Accent 1" w:uiPriority="50"/>
-    <w:lsdException w:name="Grid Table 6 Colorful Accent 1" w:uiPriority="51"/>
-    <w:lsdException w:name="Grid Table 7 Colorful Accent 1" w:uiPriority="52"/>
-    <w:lsdException w:name="Grid Table 1 Light Accent 2" w:uiPriority="46"/>
-    <w:lsdException w:name="Grid Table 2 Accent 2" w:uiPriority="47"/>
-    <w:lsdException w:name="Grid Table 3 Accent 2" w:uiPriority="48"/>
-    <w:lsdException w:name="Grid Table 4 Accent 2" w:uiPriority="49"/>
-    <w:lsdException w:name="Grid Table 5 Dark Accent 2" w:uiPriority="50"/>
-    <w:lsdException w:name="Grid Table 6 Colorful Accent 2" w:uiPriority="51"/>
-    <w:lsdException w:name="Grid Table 7 Colorful Accent 2" w:uiPriority="52"/>
-    <w:lsdException w:name="Grid Table 1 Light Accent 3" w:uiPriority="46"/>
-    <w:lsdException w:name="Grid Table 2 Accent 3" w:uiPriority="47"/>
-    <w:lsdException w:name="Grid Table 3 Accent 3" w:uiPriority="48"/>
-    <w:lsdException w:name="Grid Table 4 Accent 3" w:uiPriority="49"/>
-    <w:lsdException w:name="Grid Table 5 Dark Accent 3" w:uiPriority="50"/>
-    <w:lsdException w:name="Grid Table 6 Colorful Accent 3" w:uiPriority="51"/>
-    <w:lsdException w:name="Grid Table 7 Colorful Accent 3" w:uiPriority="52"/>
-    <w:lsdException w:name="Grid Table 1 Light Accent 4" w:uiPriority="46"/>
-    <w:lsdException w:name="Grid Table 2 Accent 4" w:uiPriority="47"/>
-    <w:lsdException w:name="Grid Table 3 Accent 4" w:uiPriority="48"/>
-    <w:lsdException w:name="Grid Table 4 Accent 4" w:uiPriority="49"/>
-    <w:lsdException w:name="Grid Table 5 Dark Accent 4" w:uiPriority="50"/>
-    <w:lsdException w:name="Grid Table 6 Colorful Accent 4" w:uiPriority="51"/>
-    <w:lsdException w:name="Grid Table 7 Colorful Accent 4" w:uiPriority="52"/>
-    <w:lsdException w:name="Grid Table 1 Light Accent 5" w:uiPriority="46"/>
-    <w:lsdException w:name="Grid Table 2 Accent 5" w:uiPriority="47"/>
-    <w:lsdException w:name="Grid Table 3 Accent 5" w:uiPriority="48"/>
-    <w:lsdException w:name="Grid Table 4 Accent 5" w:uiPriority="49"/>
-    <w:lsdException w:name="Grid Table 5 Dark Accent 5" w:uiPriority="50"/>
-    <w:lsdException w:name="Grid Table 6 Colorful Accent 5" w:uiPriority="51"/>
-    <w:lsdException w:name="Grid Table 7 Colorful Accent 5" w:uiPriority="52"/>
-    <w:lsdException w:name="Grid Table 1 Light Accent 6" w:uiPriority="46"/>
-    <w:lsdException w:name="Grid Table 2 Accent 6" w:uiPriority="47"/>
-    <w:lsdException w:name="Grid Table 3 Accent 6" w:uiPriority="48"/>
-    <w:lsdException w:name="Grid Table 4 Accent 6" w:uiPriority="49"/>
-    <w:lsdException w:name="Grid Table 5 Dark Accent 6" w:uiPriority="50"/>
-    <w:lsdException w:name="Grid Table 6 Colorful Accent 6" w:uiPriority="51"/>
-    <w:lsdException w:name="Grid Table 7 Colorful Accent 6" w:uiPriority="52"/>
-    <w:lsdException w:name="List Table 1 Light" w:uiPriority="46"/>
-    <w:lsdException w:name="List Table 2" w:uiPriority="47"/>
-    <w:lsdException w:name="List Table 3" w:uiPriority="48"/>
-    <w:lsdException w:name="List Table 4" w:uiPriority="49"/>
-    <w:lsdException w:name="List Table 5 Dark" w:uiPriority="50"/>
-    <w:lsdException w:name="List Table 6 Colorful" w:uiPriority="51"/>
-    <w:lsdException w:name="List Table 7 Colorful" w:uiPriority="52"/>
-    <w:lsdException w:name="List Table 1 Light Accent 1" w:uiPriority="46"/>
-    <w:lsdException w:name="List Table 2 Accent 1" w:uiPriority="47"/>
-    <w:lsdException w:name="List Table 3 Accent 1" w:uiPriority="48"/>
-    <w:lsdException w:name="List Table 4 Accent 1" w:uiPriority="49"/>
-    <w:lsdException w:name="List Table 5 Dark Accent 1" w:uiPriority="50"/>
-    <w:lsdException w:name="List Table 6 Colorful Accent 1" w:uiPriority="51"/>
-    <w:lsdException w:name="List Table 7 Colorful Accent 1" w:uiPriority="52"/>
-    <w:lsdException w:name="List Table 1 Light Accent 2" w:uiPriority="46"/>
-    <w:lsdException w:name="List Table 2 Accent 2" w:uiPriority="47"/>
-    <w:lsdException w:name="List Table 3 Accent 2" w:uiPriority="48"/>
-    <w:lsdException w:name="List Table 4 Accent 2" w:uiPriority="49"/>
-    <w:lsdException w:name="List Table 5 Dark Accent 2" w:uiPriority="50"/>
-    <w:lsdException w:name="List Table 6 Colorful Accent 2" w:uiPriority="51"/>
-    <w:lsdException w:name="List Table 7 Colorful Accent 2" w:uiPriority="52"/>
-    <w:lsdException w:name="List Table 1 Light Accent 3" w:uiPriority="46"/>
-    <w:lsdException w:name="List Table 2 Accent 3" w:uiPriority="47"/>
-    <w:lsdException w:name="List Table 3 Accent 3" w:uiPriority="48"/>
-    <w:lsdException w:name="List Table 4 Accent 3" w:uiPriority="49"/>
-    <w:lsdException w:name="List Table 5 Dark Accent 3" w:uiPriority="50"/>
-    <w:lsdException w:name="List Table 6 Colorful Accent 3" w:uiPriority="51"/>
-    <w:lsdException w:name="List Table 7 Colorful Accent 3" w:uiPriority="52"/>
-    <w:lsdException w:name="List Table 1 Light Accent 4" w:uiPriority="46"/>
-    <w:lsdException w:name="List Table 2 Accent 4" w:uiPriority="47"/>
-    <w:lsdException w:name="List Table 3 Accent 4" w:uiPriority="48"/>
-    <w:lsdException w:name="List Table 4 Accent 4" w:uiPriority="49"/>
-    <w:lsdException w:name="List Table 5 Dark Accent 4" w:uiPriority="50"/>
-    <w:lsdException w:name="List Table 6 Colorful Accent 4" w:uiPriority="51"/>
-    <w:lsdException w:name="List Table 7 Colorful Accent 4" w:uiPriority="52"/>
-    <w:lsdException w:name="List Table 1 Light Accent 5" w:uiPriority="46"/>
-    <w:lsdException w:name="List Table 2 Accent 5" w:uiPriority="47"/>
-    <w:lsdException w:name="List Table 3 Accent 5" w:uiPriority="48"/>
-    <w:lsdException w:name="List Table 4 Accent 5" w:uiPriority="49"/>
-    <w:lsdException w:name="List Table 5 Dark Accent 5" w:uiPriority="50"/>
-    <w:lsdException w:name="List Table 6 Colorful Accent 5" w:uiPriority="51"/>
-    <w:lsdException w:name="List Table 7 Colorful Accent 5" w:uiPriority="52"/>
-    <w:lsdException w:name="List Table 1 Light Accent 6" w:uiPriority="46"/>
-    <w:lsdException w:name="List Table 2 Accent 6" w:uiPriority="47"/>
-    <w:lsdException w:name="List Table 3 Accent 6" w:uiPriority="48"/>
-    <w:lsdException w:name="List Table 4 Accent 6" w:uiPriority="49"/>
-    <w:lsdException w:name="List Table 5 Dark Accent 6" w:uiPriority="50"/>
-    <w:lsdException w:name="List Table 6 Colorful Accent 6" w:uiPriority="51"/>
-    <w:lsdException w:name="List Table 7 Colorful Accent 6" w:uiPriority="52"/>
+  <w:latentStyles w:defLockedState="0" w:defUIPriority="99" w:defSemiHidden="1" w:defUnhideWhenUsed="1" w:defQFormat="0" w:count="267">
+    <w:lsdException w:name="Normal" w:semiHidden="0" w:uiPriority="0" w:unhideWhenUsed="0" w:qFormat="1"/>
+    <w:lsdException w:name="heading 1" w:semiHidden="0" w:uiPriority="9" w:unhideWhenUsed="0" w:qFormat="1"/>
+    <w:lsdException w:name="heading 2" w:uiPriority="9" w:qFormat="1"/>
+    <w:lsdException w:name="heading 3" w:uiPriority="9" w:qFormat="1"/>
+    <w:lsdException w:name="heading 4" w:uiPriority="9" w:qFormat="1"/>
+    <w:lsdException w:name="heading 5" w:uiPriority="9" w:qFormat="1"/>
+    <w:lsdException w:name="heading 6" w:uiPriority="9" w:qFormat="1"/>
+    <w:lsdException w:name="heading 7" w:uiPriority="9" w:qFormat="1"/>
+    <w:lsdException w:name="heading 8" w:uiPriority="9" w:qFormat="1"/>
+    <w:lsdException w:name="heading 9" w:uiPriority="9" w:qFormat="1"/>
+    <w:lsdException w:name="toc 1" w:uiPriority="39"/>
+    <w:lsdException w:name="toc 2" w:uiPriority="39"/>
+    <w:lsdException w:name="toc 3" w:uiPriority="39"/>
+    <w:lsdException w:name="toc 4" w:uiPriority="39"/>
+    <w:lsdException w:name="toc 5" w:uiPriority="39"/>
+    <w:lsdException w:name="toc 6" w:uiPriority="39"/>
+    <w:lsdException w:name="toc 7" w:uiPriority="39"/>
+    <w:lsdException w:name="toc 8" w:uiPriority="39"/>
+    <w:lsdException w:name="toc 9" w:uiPriority="39"/>
+    <w:lsdException w:name="caption" w:uiPriority="35" w:qFormat="1"/>
+    <w:lsdException w:name="Title" w:semiHidden="0" w:uiPriority="10" w:unhideWhenUsed="0" w:qFormat="1"/>
+    <w:lsdException w:name="Default Paragraph Font" w:uiPriority="1"/>
+    <w:lsdException w:name="Subtitle" w:semiHidden="0" w:uiPriority="11" w:unhideWhenUsed="0" w:qFormat="1"/>
+    <w:lsdException w:name="Body Text 2" w:uiPriority="0"/>
+    <w:lsdException w:name="Hyperlink" w:uiPriority="0"/>
+    <w:lsdException w:name="Strong" w:semiHidden="0" w:uiPriority="22" w:unhideWhenUsed="0" w:qFormat="1"/>
+    <w:lsdException w:name="Emphasis" w:semiHidden="0" w:uiPriority="20" w:unhideWhenUsed="0" w:qFormat="1"/>
+    <w:lsdException w:name="Table Grid" w:semiHidden="0" w:uiPriority="59" w:unhideWhenUsed="0"/>
+    <w:lsdException w:name="Placeholder Text" w:unhideWhenUsed="0"/>
+    <w:lsdException w:name="No Spacing" w:semiHidden="0" w:uiPriority="1" w:unhideWhenUsed="0" w:qFormat="1"/>
+    <w:lsdException w:name="Light Shading" w:semiHidden="0" w:uiPriority="60" w:unhideWhenUsed="0"/>
+    <w:lsdException w:name="Light List" w:semiHidden="0" w:uiPriority="61" w:unhideWhenUsed="0"/>
+    <w:lsdException w:name="Light Grid" w:semiHidden="0" w:uiPriority="62" w:unhideWhenUsed="0"/>
+    <w:lsdException w:name="Medium Shading 1" w:semiHidden="0" w:uiPriority="63" w:unhideWhenUsed="0"/>
+    <w:lsdException w:name="Medium Shading 2" w:semiHidden="0" w:uiPriority="64" w:unhideWhenUsed="0"/>
+    <w:lsdException w:name="Medium List 1" w:semiHidden="0" w:uiPriority="65" w:unhideWhenUsed="0"/>
+    <w:lsdException w:name="Medium List 2" w:semiHidden="0" w:uiPriority="66" w:unhideWhenUsed="0"/>
+    <w:lsdException w:name="Medium Grid 1" w:semiHidden="0" w:uiPriority="67" w:unhideWhenUsed="0"/>
+    <w:lsdException w:name="Medium Grid 2" w:semiHidden="0" w:uiPriority="68" w:unhideWhenUsed="0"/>
+    <w:lsdException w:name="Medium Grid 3" w:semiHidden="0" w:uiPriority="69" w:unhideWhenUsed="0"/>
+    <w:lsdException w:name="Dark List" w:semiHidden="0" w:uiPriority="70" w:unhideWhenUsed="0"/>
+    <w:lsdException w:name="Colorful Shading" w:semiHidden="0" w:uiPriority="71" w:unhideWhenUsed="0"/>
+    <w:lsdException w:name="Colorful List" w:semiHidden="0" w:uiPriority="72" w:unhideWhenUsed="0"/>
+    <w:lsdException w:name="Colorful Grid" w:semiHidden="0" w:uiPriority="73" w:unhideWhenUsed="0"/>
+    <w:lsdException w:name="Light Shading Accent 1" w:semiHidden="0" w:uiPriority="60" w:unhideWhenUsed="0"/>
+    <w:lsdException w:name="Light List Accent 1" w:semiHidden="0" w:uiPriority="61" w:unhideWhenUsed="0"/>
+    <w:lsdException w:name="Light Grid Accent 1" w:semiHidden="0" w:uiPriority="62" w:unhideWhenUsed="0"/>
+    <w:lsdException w:name="Medium Shading 1 Accent 1" w:semiHidden="0" w:uiPriority="63" w:unhideWhenUsed="0"/>
+    <w:lsdException w:name="Medium Shading 2 Accent 1" w:semiHidden="0" w:uiPriority="64" w:unhideWhenUsed="0"/>
+    <w:lsdException w:name="Medium List 1 Accent 1" w:semiHidden="0" w:uiPriority="65" w:unhideWhenUsed="0"/>
+    <w:lsdException w:name="Revision" w:unhideWhenUsed="0"/>
+    <w:lsdException w:name="List Paragraph" w:semiHidden="0" w:uiPriority="34" w:unhideWhenUsed="0" w:qFormat="1"/>
+    <w:lsdException w:name="Quote" w:semiHidden="0" w:uiPriority="29" w:unhideWhenUsed="0" w:qFormat="1"/>
+    <w:lsdException w:name="Intense Quote" w:semiHidden="0" w:uiPriority="30" w:unhideWhenUsed="0" w:qFormat="1"/>
+    <w:lsdException w:name="Medium List 2 Accent 1" w:semiHidden="0" w:uiPriority="66" w:unhideWhenUsed="0"/>
+    <w:lsdException w:name="Medium Grid 1 Accent 1" w:semiHidden="0" w:uiPriority="67" w:unhideWhenUsed="0"/>
+    <w:lsdException w:name="Medium Grid 2 Accent 1" w:semiHidden="0" w:uiPriority="68" w:unhideWhenUsed="0"/>
+    <w:lsdException w:name="Medium Grid 3 Accent 1" w:semiHidden="0" w:uiPriority="69" w:unhideWhenUsed="0"/>
+    <w:lsdException w:name="Dark List Accent 1" w:semiHidden="0" w:uiPriority="70" w:unhideWhenUsed="0"/>
+    <w:lsdException w:name="Colorful Shading Accent 1" w:semiHidden="0" w:uiPriority="71" w:unhideWhenUsed="0"/>
+    <w:lsdException w:name="Colorful List Accent 1" w:semiHidden="0" w:uiPriority="72" w:unhideWhenUsed="0"/>
+    <w:lsdException w:name="Colorful Grid Accent 1" w:semiHidden="0" w:uiPriority="73" w:unhideWhenUsed="0"/>
+    <w:lsdException w:name="Light Shading Accent 2" w:semiHidden="0" w:uiPriority="60" w:unhideWhenUsed="0"/>
+    <w:lsdException w:name="Light List Accent 2" w:semiHidden="0" w:uiPriority="61" w:unhideWhenUsed="0"/>
+    <w:lsdException w:name="Light Grid Accent 2" w:semiHidden="0" w:uiPriority="62" w:unhideWhenUsed="0"/>
+    <w:lsdException w:name="Medium Shading 1 Accent 2" w:semiHidden="0" w:uiPriority="63" w:unhideWhenUsed="0"/>
+    <w:lsdException w:name="Medium Shading 2 Accent 2" w:semiHidden="0" w:uiPriority="64" w:unhideWhenUsed="0"/>
+    <w:lsdException w:name="Medium List 1 Accent 2" w:semiHidden="0" w:uiPriority="65" w:unhideWhenUsed="0"/>
+    <w:lsdException w:name="Medium List 2 Accent 2" w:semiHidden="0" w:uiPriority="66" w:unhideWhenUsed="0"/>
+    <w:lsdException w:name="Medium Grid 1 Accent 2" w:semiHidden="0" w:uiPriority="67" w:unhideWhenUsed="0"/>
+    <w:lsdException w:name="Medium Grid 2 Accent 2" w:semiHidden="0" w:uiPriority="68" w:unhideWhenUsed="0"/>
+    <w:lsdException w:name="Medium Grid 3 Accent 2" w:semiHidden="0" w:uiPriority="69" w:unhideWhenUsed="0"/>
+    <w:lsdException w:name="Dark List Accent 2" w:semiHidden="0" w:uiPriority="70" w:unhideWhenUsed="0"/>
+    <w:lsdException w:name="Colorful Shading Accent 2" w:semiHidden="0" w:uiPriority="71" w:unhideWhenUsed="0"/>
+    <w:lsdException w:name="Colorful List Accent 2" w:semiHidden="0" w:uiPriority="72" w:unhideWhenUsed="0"/>
+    <w:lsdException w:name="Colorful Grid Accent 2" w:semiHidden="0" w:uiPriority="73" w:unhideWhenUsed="0"/>
+    <w:lsdException w:name="Light Shading Accent 3" w:semiHidden="0" w:uiPriority="60" w:unhideWhenUsed="0"/>
+    <w:lsdException w:name="Light List Accent 3" w:semiHidden="0" w:uiPriority="61" w:unhideWhenUsed="0"/>
+    <w:lsdException w:name="Light Grid Accent 3" w:semiHidden="0" w:uiPriority="62" w:unhideWhenUsed="0"/>
+    <w:lsdException w:name="Medium Shading 1 Accent 3" w:semiHidden="0" w:uiPriority="63" w:unhideWhenUsed="0"/>
+    <w:lsdException w:name="Medium Shading 2 Accent 3" w:semiHidden="0" w:uiPriority="64" w:unhideWhenUsed="0"/>
+    <w:lsdException w:name="Medium List 1 Accent 3" w:semiHidden="0" w:uiPriority="65" w:unhideWhenUsed="0"/>
+    <w:lsdException w:name="Medium List 2 Accent 3" w:semiHidden="0" w:uiPriority="66" w:unhideWhenUsed="0"/>
+    <w:lsdException w:name="Medium Grid 1 Accent 3" w:semiHidden="0" w:uiPriority="67" w:unhideWhenUsed="0"/>
+    <w:lsdException w:name="Medium Grid 2 Accent 3" w:semiHidden="0" w:uiPriority="68" w:unhideWhenUsed="0"/>
+    <w:lsdException w:name="Medium Grid 3 Accent 3" w:semiHidden="0" w:uiPriority="69" w:unhideWhenUsed="0"/>
+    <w:lsdException w:name="Dark List Accent 3" w:semiHidden="0" w:uiPriority="70" w:unhideWhenUsed="0"/>
+    <w:lsdException w:name="Colorful Shading Accent 3" w:semiHidden="0" w:uiPriority="71" w:unhideWhenUsed="0"/>
+    <w:lsdException w:name="Colorful List Accent 3" w:semiHidden="0" w:uiPriority="72" w:unhideWhenUsed="0"/>
+    <w:lsdException w:name="Colorful Grid Accent 3" w:semiHidden="0" w:uiPriority="73" w:unhideWhenUsed="0"/>
+    <w:lsdException w:name="Light Shading Accent 4" w:semiHidden="0" w:uiPriority="60" w:unhideWhenUsed="0"/>
+    <w:lsdException w:name="Light List Accent 4" w:semiHidden="0" w:uiPriority="61" w:unhideWhenUsed="0"/>
+    <w:lsdException w:name="Light Grid Accent 4" w:semiHidden="0" w:uiPriority="62" w:unhideWhenUsed="0"/>
+    <w:lsdException w:name="Medium Shading 1 Accent 4" w:semiHidden="0" w:uiPriority="63" w:unhideWhenUsed="0"/>
+    <w:lsdException w:name="Medium Shading 2 Accent 4" w:semiHidden="0" w:uiPriority="64" w:unhideWhenUsed="0"/>
+    <w:lsdException w:name="Medium List 1 Accent 4" w:semiHidden="0" w:uiPriority="65" w:unhideWhenUsed="0"/>
+    <w:lsdException w:name="Medium List 2 Accent 4" w:semiHidden="0" w:uiPriority="66" w:unhideWhenUsed="0"/>
+    <w:lsdException w:name="Medium Grid 1 Accent 4" w:semiHidden="0" w:uiPriority="67" w:unhideWhenUsed="0"/>
+    <w:lsdException w:name="Medium Grid 2 Accent 4" w:semiHidden="0" w:uiPriority="68" w:unhideWhenUsed="0"/>
+    <w:lsdException w:name="Medium Grid 3 Accent 4" w:semiHidden="0" w:uiPriority="69" w:unhideWhenUsed="0"/>
+    <w:lsdException w:name="Dark List Accent 4" w:semiHidden="0" w:uiPriority="70" w:unhideWhenUsed="0"/>
+    <w:lsdException w:name="Colorful Shading Accent 4" w:semiHidden="0" w:uiPriority="71" w:unhideWhenUsed="0"/>
+    <w:lsdException w:name="Colorful List Accent 4" w:semiHidden="0" w:uiPriority="72" w:unhideWhenUsed="0"/>
+    <w:lsdException w:name="Colorful Grid Accent 4" w:semiHidden="0" w:uiPriority="73" w:unhideWhenUsed="0"/>
+    <w:lsdException w:name="Light Shading Accent 5" w:semiHidden="0" w:uiPriority="60" w:unhideWhenUsed="0"/>
+    <w:lsdException w:name="Light List Accent 5" w:semiHidden="0" w:uiPriority="61" w:unhideWhenUsed="0"/>
+    <w:lsdException w:name="Light Grid Accent 5" w:semiHidden="0" w:uiPriority="62" w:unhideWhenUsed="0"/>
+    <w:lsdException w:name="Medium Shading 1 Accent 5" w:semiHidden="0" w:uiPriority="63" w:unhideWhenUsed="0"/>
+    <w:lsdException w:name="Medium Shading 2 Accent 5" w:semiHidden="0" w:uiPriority="64" w:unhideWhenUsed="0"/>
+    <w:lsdException w:name="Medium List 1 Accent 5" w:semiHidden="0" w:uiPriority="65" w:unhideWhenUsed="0"/>
+    <w:lsdException w:name="Medium List 2 Accent 5" w:semiHidden="0" w:uiPriority="66" w:unhideWhenUsed="0"/>
+    <w:lsdException w:name="Medium Grid 1 Accent 5" w:semiHidden="0" w:uiPriority="67" w:unhideWhenUsed="0"/>
+    <w:lsdException w:name="Medium Grid 2 Accent 5" w:semiHidden="0" w:uiPriority="68" w:unhideWhenUsed="0"/>
+    <w:lsdException w:name="Medium Grid 3 Accent 5" w:semiHidden="0" w:uiPriority="69" w:unhideWhenUsed="0"/>
+    <w:lsdException w:name="Dark List Accent 5" w:semiHidden="0" w:uiPriority="70" w:unhideWhenUsed="0"/>
+    <w:lsdException w:name="Colorful Shading Accent 5" w:semiHidden="0" w:uiPriority="71" w:unhideWhenUsed="0"/>
+    <w:lsdException w:name="Colorful List Accent 5" w:semiHidden="0" w:uiPriority="72" w:unhideWhenUsed="0"/>
+    <w:lsdException w:name="Colorful Grid Accent 5" w:semiHidden="0" w:uiPriority="73" w:unhideWhenUsed="0"/>
+    <w:lsdException w:name="Light Shading Accent 6" w:semiHidden="0" w:uiPriority="60" w:unhideWhenUsed="0"/>
+    <w:lsdException w:name="Light List Accent 6" w:semiHidden="0" w:uiPriority="61" w:unhideWhenUsed="0"/>
+    <w:lsdException w:name="Light Grid Accent 6" w:semiHidden="0" w:uiPriority="62" w:unhideWhenUsed="0"/>
+    <w:lsdException w:name="Medium Shading 1 Accent 6" w:semiHidden="0" w:uiPriority="63" w:unhideWhenUsed="0"/>
+    <w:lsdException w:name="Medium Shading 2 Accent 6" w:semiHidden="0" w:uiPriority="64" w:unhideWhenUsed="0"/>
+    <w:lsdException w:name="Medium List 1 Accent 6" w:semiHidden="0" w:uiPriority="65" w:unhideWhenUsed="0"/>
+    <w:lsdException w:name="Medium List 2 Accent 6" w:semiHidden="0" w:uiPriority="66" w:unhideWhenUsed="0"/>
+    <w:lsdException w:name="Medium Grid 1 Accent 6" w:semiHidden="0" w:uiPriority="67" w:unhideWhenUsed="0"/>
+    <w:lsdException w:name="Medium Grid 2 Accent 6" w:semiHidden="0" w:uiPriority="68" w:unhideWhenUsed="0"/>
+    <w:lsdException w:name="Medium Grid 3 Accent 6" w:semiHidden="0" w:uiPriority="69" w:unhideWhenUsed="0"/>
+    <w:lsdException w:name="Dark List Accent 6" w:semiHidden="0" w:uiPriority="70" w:unhideWhenUsed="0"/>
+    <w:lsdException w:name="Colorful Shading Accent 6" w:semiHidden="0" w:uiPriority="71" w:unhideWhenUsed="0"/>
+    <w:lsdException w:name="Colorful List Accent 6" w:semiHidden="0" w:uiPriority="72" w:unhideWhenUsed="0"/>
+    <w:lsdException w:name="Colorful Grid Accent 6" w:semiHidden="0" w:uiPriority="73" w:unhideWhenUsed="0"/>
+    <w:lsdException w:name="Subtle Emphasis" w:semiHidden="0" w:uiPriority="19" w:unhideWhenUsed="0" w:qFormat="1"/>
+    <w:lsdException w:name="Intense Emphasis" w:semiHidden="0" w:uiPriority="21" w:unhideWhenUsed="0" w:qFormat="1"/>
+    <w:lsdException w:name="Subtle Reference" w:semiHidden="0" w:uiPriority="31" w:unhideWhenUsed="0" w:qFormat="1"/>
+    <w:lsdException w:name="Intense Reference" w:semiHidden="0" w:uiPriority="32" w:unhideWhenUsed="0" w:qFormat="1"/>
+    <w:lsdException w:name="Book Title" w:semiHidden="0" w:uiPriority="33" w:unhideWhenUsed="0" w:qFormat="1"/>
+    <w:lsdException w:name="Bibliography" w:uiPriority="37"/>
+    <w:lsdException w:name="TOC Heading" w:uiPriority="39" w:qFormat="1"/>
   </w:latentStyles>
   <w:style w:type="paragraph" w:default="1" w:styleId="Normal">
     <w:name w:val="Normal"/>
@@ -10977,6 +10629,7 @@
     <w:uiPriority w:val="99"/>
     <w:semiHidden/>
     <w:unhideWhenUsed/>
+    <w:qFormat/>
     <w:tblPr>
       <w:tblInd w:w="0" w:type="dxa"/>
       <w:tblCellMar>
@@ -11558,7 +11211,7 @@
   <a:extraClrSchemeLst/>
   <a:extLst>
     <a:ext uri="{05A4C25C-085E-4340-85A3-A5531E510DB2}">
-      <thm15:themeFamily xmlns:thm15="http://schemas.microsoft.com/office/thememl/2012/main" name="Office Theme" id="{62F939B6-93AF-4DB8-9C6B-D6C7DFDC589F}" vid="{4A3C46E8-61CC-4603-A589-7422A47A8E4A}"/>
+      <thm15:themeFamily xmlns:thm15="http://schemas.microsoft.com/office/thememl/2012/main" xmlns="" name="Office Theme" id="{62F939B6-93AF-4DB8-9C6B-D6C7DFDC589F}" vid="{4A3C46E8-61CC-4603-A589-7422A47A8E4A}"/>
     </a:ext>
   </a:extLst>
 </a:theme>

</xml_diff>

<commit_message>
Working on the only human project.
Working on the only human project.
Working on the products, product details, checkout page.
Working on the add to cart, coupon functionality.
</commit_message>
<xml_diff>
--- a/Site_specs_OnlyHuman_developer_copy.docx
+++ b/Site_specs_OnlyHuman_developer_copy.docx
@@ -69,7 +69,7 @@
                     <a:blip r:embed="rId8">
                       <a:extLst>
                         <a:ext uri="{28A0092B-C50C-407E-A947-70E740481C1C}">
-                          <a14:useLocalDpi xmlns:a14="http://schemas.microsoft.com/office/drawing/2010/main" xmlns:wps="http://schemas.microsoft.com/office/word/2010/wordprocessingShape" xmlns:wpi="http://schemas.microsoft.com/office/word/2010/wordprocessingInk" xmlns:wpg="http://schemas.microsoft.com/office/word/2010/wordprocessingGroup" xmlns:w15="http://schemas.microsoft.com/office/word/2012/wordml" xmlns:w14="http://schemas.microsoft.com/office/word/2010/wordml" xmlns:w="http://schemas.openxmlformats.org/wordprocessingml/2006/main" xmlns:w10="urn:schemas-microsoft-com:office:word" xmlns:wp14="http://schemas.microsoft.com/office/word/2010/wordprocessingDrawing" xmlns:v="urn:schemas-microsoft-com:vml" xmlns:o="urn:schemas-microsoft-com:office:office" xmlns:mc="http://schemas.openxmlformats.org/markup-compatibility/2006" xmlns:wpc="http://schemas.microsoft.com/office/word/2010/wordprocessingCanvas" xmlns="" val="0"/>
+                          <a14:useLocalDpi xmlns="" xmlns:wpc="http://schemas.microsoft.com/office/word/2010/wordprocessingCanvas" xmlns:mc="http://schemas.openxmlformats.org/markup-compatibility/2006" xmlns:o="urn:schemas-microsoft-com:office:office" xmlns:v="urn:schemas-microsoft-com:vml" xmlns:wp14="http://schemas.microsoft.com/office/word/2010/wordprocessingDrawing" xmlns:w10="urn:schemas-microsoft-com:office:word" xmlns:w="http://schemas.openxmlformats.org/wordprocessingml/2006/main" xmlns:w14="http://schemas.microsoft.com/office/word/2010/wordml" xmlns:w15="http://schemas.microsoft.com/office/word/2012/wordml" xmlns:wpg="http://schemas.microsoft.com/office/word/2010/wordprocessingGroup" xmlns:wpi="http://schemas.microsoft.com/office/word/2010/wordprocessingInk" xmlns:wps="http://schemas.microsoft.com/office/word/2010/wordprocessingShape" xmlns:a14="http://schemas.microsoft.com/office/drawing/2010/main" val="0"/>
                         </a:ext>
                       </a:extLst>
                     </a:blip>
@@ -2161,6 +2161,30 @@
           <w:szCs w:val="18"/>
         </w:rPr>
       </w:pPr>
+    </w:p>
+    <w:p>
+      <w:pPr>
+        <w:ind w:firstLine="720"/>
+        <w:jc w:val="both"/>
+        <w:rPr>
+          <w:rFonts w:ascii="Tahoma" w:hAnsi="Tahoma" w:cs="Tahoma"/>
+          <w:color w:val="363636"/>
+          <w:sz w:val="20"/>
+          <w:szCs w:val="18"/>
+        </w:rPr>
+      </w:pPr>
+    </w:p>
+    <w:p>
+      <w:pPr>
+        <w:ind w:firstLine="720"/>
+        <w:jc w:val="both"/>
+        <w:rPr>
+          <w:rFonts w:ascii="Tahoma" w:hAnsi="Tahoma" w:cs="Tahoma"/>
+          <w:color w:val="363636"/>
+          <w:sz w:val="20"/>
+          <w:szCs w:val="18"/>
+        </w:rPr>
+      </w:pPr>
       <w:r>
         <w:rPr>
           <w:rFonts w:ascii="Tahoma" w:hAnsi="Tahoma" w:cs="Tahoma"/>
@@ -2785,7 +2809,17 @@
           <w:sz w:val="20"/>
           <w:szCs w:val="18"/>
         </w:rPr>
-        <w:t>This section will have a small form that will be filled up by users coming to the site if they wish to contact the site administrator for any kind of support or information. This form when submitted will be emailed to an email ID (usually the admin email ID)</w:t>
+        <w:t xml:space="preserve">This section will have a small form that will be filled up by users coming to the site if they wish to contact the site administrator for any kind of support or information. This form </w:t>
+      </w:r>
+      <w:r>
+        <w:rPr>
+          <w:rFonts w:ascii="Tahoma" w:hAnsi="Tahoma" w:cs="Tahoma"/>
+          <w:color w:val="363636"/>
+          <w:sz w:val="20"/>
+          <w:szCs w:val="18"/>
+        </w:rPr>
+        <w:lastRenderedPageBreak/>
+        <w:t>when submitted will be emailed to an email ID (usually the admin email ID)</w:t>
       </w:r>
       <w:r>
         <w:rPr>
@@ -2829,7 +2863,6 @@
           <w:sz w:val="20"/>
           <w:szCs w:val="18"/>
         </w:rPr>
-        <w:lastRenderedPageBreak/>
         <w:t>Tell a Friend</w:t>
       </w:r>
       <w:r>
@@ -3133,7 +3166,7 @@
                     <a:blip r:embed="rId9">
                       <a:extLst>
                         <a:ext uri="{28A0092B-C50C-407E-A947-70E740481C1C}">
-                          <a14:useLocalDpi xmlns:a14="http://schemas.microsoft.com/office/drawing/2010/main" xmlns:wps="http://schemas.microsoft.com/office/word/2010/wordprocessingShape" xmlns:wpi="http://schemas.microsoft.com/office/word/2010/wordprocessingInk" xmlns:wpg="http://schemas.microsoft.com/office/word/2010/wordprocessingGroup" xmlns:w15="http://schemas.microsoft.com/office/word/2012/wordml" xmlns:w14="http://schemas.microsoft.com/office/word/2010/wordml" xmlns:w="http://schemas.openxmlformats.org/wordprocessingml/2006/main" xmlns:w10="urn:schemas-microsoft-com:office:word" xmlns:wp14="http://schemas.microsoft.com/office/word/2010/wordprocessingDrawing" xmlns:v="urn:schemas-microsoft-com:vml" xmlns:o="urn:schemas-microsoft-com:office:office" xmlns:mc="http://schemas.openxmlformats.org/markup-compatibility/2006" xmlns:wpc="http://schemas.microsoft.com/office/word/2010/wordprocessingCanvas" xmlns="" val="0"/>
+                          <a14:useLocalDpi xmlns="" xmlns:wpc="http://schemas.microsoft.com/office/word/2010/wordprocessingCanvas" xmlns:mc="http://schemas.openxmlformats.org/markup-compatibility/2006" xmlns:o="urn:schemas-microsoft-com:office:office" xmlns:v="urn:schemas-microsoft-com:vml" xmlns:wp14="http://schemas.microsoft.com/office/word/2010/wordprocessingDrawing" xmlns:w10="urn:schemas-microsoft-com:office:word" xmlns:w="http://schemas.openxmlformats.org/wordprocessingml/2006/main" xmlns:w14="http://schemas.microsoft.com/office/word/2010/wordml" xmlns:w15="http://schemas.microsoft.com/office/word/2012/wordml" xmlns:wpg="http://schemas.microsoft.com/office/word/2010/wordprocessingGroup" xmlns:wpi="http://schemas.microsoft.com/office/word/2010/wordprocessingInk" xmlns:wps="http://schemas.microsoft.com/office/word/2010/wordprocessingShape" xmlns:a14="http://schemas.microsoft.com/office/drawing/2010/main" val="0"/>
                         </a:ext>
                       </a:extLst>
                     </a:blip>
@@ -4598,7 +4631,7 @@
                     <a:blip r:embed="rId10">
                       <a:extLst>
                         <a:ext uri="{28A0092B-C50C-407E-A947-70E740481C1C}">
-                          <a14:useLocalDpi xmlns:a14="http://schemas.microsoft.com/office/drawing/2010/main" xmlns:wps="http://schemas.microsoft.com/office/word/2010/wordprocessingShape" xmlns:wpi="http://schemas.microsoft.com/office/word/2010/wordprocessingInk" xmlns:wpg="http://schemas.microsoft.com/office/word/2010/wordprocessingGroup" xmlns:w15="http://schemas.microsoft.com/office/word/2012/wordml" xmlns:w14="http://schemas.microsoft.com/office/word/2010/wordml" xmlns:w="http://schemas.openxmlformats.org/wordprocessingml/2006/main" xmlns:w10="urn:schemas-microsoft-com:office:word" xmlns:wp14="http://schemas.microsoft.com/office/word/2010/wordprocessingDrawing" xmlns:v="urn:schemas-microsoft-com:vml" xmlns:o="urn:schemas-microsoft-com:office:office" xmlns:mc="http://schemas.openxmlformats.org/markup-compatibility/2006" xmlns:wpc="http://schemas.microsoft.com/office/word/2010/wordprocessingCanvas" xmlns="" val="0"/>
+                          <a14:useLocalDpi xmlns="" xmlns:wpc="http://schemas.microsoft.com/office/word/2010/wordprocessingCanvas" xmlns:mc="http://schemas.openxmlformats.org/markup-compatibility/2006" xmlns:o="urn:schemas-microsoft-com:office:office" xmlns:v="urn:schemas-microsoft-com:vml" xmlns:wp14="http://schemas.microsoft.com/office/word/2010/wordprocessingDrawing" xmlns:w10="urn:schemas-microsoft-com:office:word" xmlns:w="http://schemas.openxmlformats.org/wordprocessingml/2006/main" xmlns:w14="http://schemas.microsoft.com/office/word/2010/wordml" xmlns:w15="http://schemas.microsoft.com/office/word/2012/wordml" xmlns:wpg="http://schemas.microsoft.com/office/word/2010/wordprocessingGroup" xmlns:wpi="http://schemas.microsoft.com/office/word/2010/wordprocessingInk" xmlns:wps="http://schemas.microsoft.com/office/word/2010/wordprocessingShape" xmlns:a14="http://schemas.microsoft.com/office/drawing/2010/main" val="0"/>
                         </a:ext>
                       </a:extLst>
                     </a:blip>
@@ -5788,7 +5821,7 @@
         <w:sz w:val="18"/>
         <w:szCs w:val="18"/>
       </w:rPr>
-      <w:t>- 3 -</w:t>
+      <w:t>- 5 -</w:t>
     </w:r>
     <w:r>
       <w:rPr>
@@ -5880,7 +5913,7 @@
                   <a:blip r:embed="rId1">
                     <a:extLst>
                       <a:ext uri="{28A0092B-C50C-407E-A947-70E740481C1C}">
-                        <a14:useLocalDpi xmlns:a14="http://schemas.microsoft.com/office/drawing/2010/main" xmlns:wps="http://schemas.microsoft.com/office/word/2010/wordprocessingShape" xmlns:wpi="http://schemas.microsoft.com/office/word/2010/wordprocessingInk" xmlns:wpg="http://schemas.microsoft.com/office/word/2010/wordprocessingGroup" xmlns:w15="http://schemas.microsoft.com/office/word/2012/wordml" xmlns:w14="http://schemas.microsoft.com/office/word/2010/wordml" xmlns:w="http://schemas.openxmlformats.org/wordprocessingml/2006/main" xmlns:w10="urn:schemas-microsoft-com:office:word" xmlns:wp14="http://schemas.microsoft.com/office/word/2010/wordprocessingDrawing" xmlns:v="urn:schemas-microsoft-com:vml" xmlns:o="urn:schemas-microsoft-com:office:office" xmlns:mc="http://schemas.openxmlformats.org/markup-compatibility/2006" xmlns:wpc="http://schemas.microsoft.com/office/word/2010/wordprocessingCanvas" xmlns="" val="0"/>
+                        <a14:useLocalDpi xmlns="" xmlns:wpc="http://schemas.microsoft.com/office/word/2010/wordprocessingCanvas" xmlns:mc="http://schemas.openxmlformats.org/markup-compatibility/2006" xmlns:o="urn:schemas-microsoft-com:office:office" xmlns:v="urn:schemas-microsoft-com:vml" xmlns:wp14="http://schemas.microsoft.com/office/word/2010/wordprocessingDrawing" xmlns:w10="urn:schemas-microsoft-com:office:word" xmlns:w="http://schemas.openxmlformats.org/wordprocessingml/2006/main" xmlns:w14="http://schemas.microsoft.com/office/word/2010/wordml" xmlns:w15="http://schemas.microsoft.com/office/word/2012/wordml" xmlns:wpg="http://schemas.microsoft.com/office/word/2010/wordprocessingGroup" xmlns:wpi="http://schemas.microsoft.com/office/word/2010/wordprocessingInk" xmlns:wps="http://schemas.microsoft.com/office/word/2010/wordprocessingShape" xmlns:a14="http://schemas.microsoft.com/office/drawing/2010/main" val="0"/>
                       </a:ext>
                     </a:extLst>
                   </a:blip>
@@ -11211,7 +11244,7 @@
   <a:extraClrSchemeLst/>
   <a:extLst>
     <a:ext uri="{05A4C25C-085E-4340-85A3-A5531E510DB2}">
-      <thm15:themeFamily xmlns:thm15="http://schemas.microsoft.com/office/thememl/2012/main" xmlns="" name="Office Theme" id="{62F939B6-93AF-4DB8-9C6B-D6C7DFDC589F}" vid="{4A3C46E8-61CC-4603-A589-7422A47A8E4A}"/>
+      <thm15:themeFamily xmlns="" xmlns:thm15="http://schemas.microsoft.com/office/thememl/2012/main" name="Office Theme" id="{62F939B6-93AF-4DB8-9C6B-D6C7DFDC589F}" vid="{4A3C46E8-61CC-4603-A589-7422A47A8E4A}"/>
     </a:ext>
   </a:extLst>
 </a:theme>

</xml_diff>